<commit_message>
front end registration and login
</commit_message>
<xml_diff>
--- a/Interim Report.docx
+++ b/Interim Report.docx
@@ -2618,23 +2618,7 @@
           <w:sz w:val="24"/>
           <w:szCs w:val="24"/>
         </w:rPr>
-        <w:t>Two types of data were gathered during the phase of fact gathering.</w:t>
-      </w:r>
-      <w:r>
-        <w:rPr>
-          <w:rFonts w:ascii="Times New Roman" w:hAnsi="Times New Roman" w:cs="Times New Roman"/>
-          <w:sz w:val="24"/>
-          <w:szCs w:val="24"/>
-        </w:rPr>
-        <w:t xml:space="preserve"> </w:t>
-      </w:r>
-      <w:r>
-        <w:rPr>
-          <w:rFonts w:ascii="Times New Roman" w:hAnsi="Times New Roman" w:cs="Times New Roman"/>
-          <w:sz w:val="24"/>
-          <w:szCs w:val="24"/>
-        </w:rPr>
-        <w:t xml:space="preserve">Primary data was gathered using interviews and questioners and secondary data was gathered using existing systems and research papers.  </w:t>
+        <w:t xml:space="preserve">Two types of data were gathered during the phase of fact gathering. Primary data was gathered using interviews and questioners and secondary data was gathered using existing systems and research papers.  </w:t>
       </w:r>
       <w:r>
         <w:rPr>
@@ -3034,7 +3018,7 @@
         </w:rPr>
         <w:lastRenderedPageBreak/>
         <w:drawing>
-          <wp:anchor distT="0" distB="0" distL="114300" distR="114300" simplePos="0" relativeHeight="251666432" behindDoc="0" locked="0" layoutInCell="1" allowOverlap="1" wp14:anchorId="4D37DE23" wp14:editId="1E7C1EAB">
+          <wp:anchor distT="0" distB="0" distL="114300" distR="114300" simplePos="0" relativeHeight="251666432" behindDoc="0" locked="0" layoutInCell="1" allowOverlap="1" wp14:anchorId="4D37DE23" wp14:editId="4CA277BE">
             <wp:simplePos x="0" y="0"/>
             <wp:positionH relativeFrom="margin">
               <wp:posOffset>1511935</wp:posOffset>
@@ -3102,7 +3086,7 @@
           <w:szCs w:val="24"/>
         </w:rPr>
         <w:drawing>
-          <wp:anchor distT="0" distB="0" distL="114300" distR="114300" simplePos="0" relativeHeight="251665408" behindDoc="0" locked="0" layoutInCell="1" allowOverlap="1" wp14:anchorId="349B3B36" wp14:editId="4FAA5200">
+          <wp:anchor distT="0" distB="0" distL="114300" distR="114300" simplePos="0" relativeHeight="251665408" behindDoc="0" locked="0" layoutInCell="1" allowOverlap="1" wp14:anchorId="349B3B36" wp14:editId="6EC66876">
             <wp:simplePos x="0" y="0"/>
             <wp:positionH relativeFrom="column">
               <wp:posOffset>3184670</wp:posOffset>
@@ -3279,23 +3263,7 @@
           <w:sz w:val="24"/>
           <w:szCs w:val="24"/>
         </w:rPr>
-        <w:t>alone.</w:t>
-      </w:r>
-      <w:r>
-        <w:rPr>
-          <w:rFonts w:ascii="Times New Roman" w:hAnsi="Times New Roman" w:cs="Times New Roman"/>
-          <w:sz w:val="24"/>
-          <w:szCs w:val="24"/>
-        </w:rPr>
-        <w:t xml:space="preserve"> This data concludes that it’s crucial for the project focuses on helping students that study alone. </w:t>
-      </w:r>
-      <w:r>
-        <w:rPr>
-          <w:rFonts w:ascii="Times New Roman" w:hAnsi="Times New Roman" w:cs="Times New Roman"/>
-          <w:sz w:val="24"/>
-          <w:szCs w:val="24"/>
-        </w:rPr>
-        <w:t>Majority expressed that they haven’t studied with the aid of a quiz application before and expressed that it would be helpful to track one’s progress over mcq rounds. When</w:t>
+        <w:t>alone. This data concludes that it’s crucial for the project focuses on helping students that study alone. Majority expressed that they haven’t studied with the aid of a quiz application before and expressed that it would be helpful to track one’s progress over mcq rounds. When</w:t>
       </w:r>
       <w:r>
         <w:rPr>
@@ -3403,6 +3371,7 @@
       <w:r>
         <w:rPr>
           <w:rFonts w:ascii="Times New Roman" w:hAnsi="Times New Roman" w:cs="Times New Roman"/>
+          <w:noProof/>
           <w:sz w:val="24"/>
           <w:szCs w:val="24"/>
         </w:rPr>
@@ -3636,681 +3605,1103 @@
     </w:p>
     <w:p>
       <w:pPr>
-        <w:rPr>
-          <w:rFonts w:ascii="Times New Roman" w:hAnsi="Times New Roman" w:cs="Times New Roman"/>
-          <w:sz w:val="24"/>
-          <w:szCs w:val="24"/>
-          <w:u w:val="single"/>
-        </w:rPr>
-      </w:pPr>
-    </w:p>
-    <w:p>
-      <w:pPr>
-        <w:rPr>
-          <w:rFonts w:ascii="Times New Roman" w:hAnsi="Times New Roman" w:cs="Times New Roman"/>
-          <w:sz w:val="24"/>
-          <w:szCs w:val="24"/>
-          <w:u w:val="single"/>
-        </w:rPr>
-      </w:pPr>
-    </w:p>
-    <w:p>
-      <w:pPr>
-        <w:rPr>
-          <w:rFonts w:ascii="Times New Roman" w:hAnsi="Times New Roman" w:cs="Times New Roman"/>
-          <w:sz w:val="24"/>
-          <w:szCs w:val="24"/>
-          <w:u w:val="single"/>
-        </w:rPr>
-      </w:pPr>
-    </w:p>
-    <w:p>
-      <w:pPr>
-        <w:rPr>
-          <w:rFonts w:ascii="Times New Roman" w:hAnsi="Times New Roman" w:cs="Times New Roman"/>
-          <w:sz w:val="24"/>
-          <w:szCs w:val="24"/>
-          <w:u w:val="single"/>
-        </w:rPr>
-      </w:pPr>
-    </w:p>
-    <w:p>
-      <w:pPr>
-        <w:rPr>
-          <w:rFonts w:ascii="Times New Roman" w:hAnsi="Times New Roman" w:cs="Times New Roman"/>
-          <w:sz w:val="24"/>
-          <w:szCs w:val="24"/>
-          <w:u w:val="single"/>
-        </w:rPr>
-      </w:pPr>
-    </w:p>
-    <w:p>
-      <w:pPr>
-        <w:rPr>
-          <w:rFonts w:ascii="Times New Roman" w:hAnsi="Times New Roman" w:cs="Times New Roman"/>
-          <w:sz w:val="24"/>
-          <w:szCs w:val="24"/>
-          <w:u w:val="single"/>
-        </w:rPr>
-      </w:pPr>
-    </w:p>
-    <w:p>
-      <w:pPr>
-        <w:rPr>
-          <w:rFonts w:ascii="Times New Roman" w:hAnsi="Times New Roman" w:cs="Times New Roman"/>
-          <w:sz w:val="24"/>
-          <w:szCs w:val="24"/>
-          <w:u w:val="single"/>
-        </w:rPr>
-      </w:pPr>
-    </w:p>
-    <w:p>
-      <w:pPr>
-        <w:rPr>
-          <w:rFonts w:ascii="Times New Roman" w:hAnsi="Times New Roman" w:cs="Times New Roman"/>
-          <w:sz w:val="24"/>
-          <w:szCs w:val="24"/>
-          <w:u w:val="single"/>
-        </w:rPr>
-      </w:pPr>
-    </w:p>
-    <w:p>
-      <w:pPr>
-        <w:rPr>
-          <w:rFonts w:ascii="Times New Roman" w:hAnsi="Times New Roman" w:cs="Times New Roman"/>
-          <w:sz w:val="24"/>
-          <w:szCs w:val="24"/>
-          <w:u w:val="single"/>
-        </w:rPr>
-      </w:pPr>
-    </w:p>
-    <w:p>
-      <w:pPr>
-        <w:rPr>
-          <w:rFonts w:ascii="Times New Roman" w:hAnsi="Times New Roman" w:cs="Times New Roman"/>
-          <w:sz w:val="24"/>
-          <w:szCs w:val="24"/>
-          <w:u w:val="single"/>
-        </w:rPr>
-      </w:pPr>
-    </w:p>
-    <w:p>
-      <w:pPr>
-        <w:rPr>
-          <w:rFonts w:ascii="Times New Roman" w:hAnsi="Times New Roman" w:cs="Times New Roman"/>
-          <w:sz w:val="24"/>
-          <w:szCs w:val="24"/>
-          <w:u w:val="single"/>
-        </w:rPr>
-      </w:pPr>
-    </w:p>
-    <w:p>
-      <w:pPr>
-        <w:rPr>
-          <w:rFonts w:ascii="Times New Roman" w:hAnsi="Times New Roman" w:cs="Times New Roman"/>
-          <w:sz w:val="24"/>
-          <w:szCs w:val="24"/>
-          <w:u w:val="single"/>
-        </w:rPr>
-      </w:pPr>
-    </w:p>
-    <w:p>
-      <w:pPr>
-        <w:rPr>
-          <w:rFonts w:ascii="Times New Roman" w:hAnsi="Times New Roman" w:cs="Times New Roman"/>
-          <w:sz w:val="24"/>
-          <w:szCs w:val="24"/>
-          <w:u w:val="single"/>
-        </w:rPr>
-      </w:pPr>
-    </w:p>
-    <w:p>
-      <w:pPr>
-        <w:rPr>
-          <w:rFonts w:ascii="Times New Roman" w:hAnsi="Times New Roman" w:cs="Times New Roman"/>
-          <w:sz w:val="24"/>
-          <w:szCs w:val="24"/>
-          <w:u w:val="single"/>
-        </w:rPr>
-      </w:pPr>
-    </w:p>
-    <w:p>
-      <w:pPr>
-        <w:rPr>
-          <w:rFonts w:ascii="Times New Roman" w:hAnsi="Times New Roman" w:cs="Times New Roman"/>
-          <w:sz w:val="24"/>
-          <w:szCs w:val="24"/>
-          <w:u w:val="single"/>
-        </w:rPr>
-      </w:pPr>
-    </w:p>
-    <w:p>
-      <w:pPr>
-        <w:rPr>
-          <w:rFonts w:ascii="Times New Roman" w:hAnsi="Times New Roman" w:cs="Times New Roman"/>
-          <w:sz w:val="24"/>
-          <w:szCs w:val="24"/>
-          <w:u w:val="single"/>
-        </w:rPr>
-      </w:pPr>
-    </w:p>
-    <w:p>
-      <w:pPr>
-        <w:rPr>
-          <w:rFonts w:ascii="Times New Roman" w:hAnsi="Times New Roman" w:cs="Times New Roman"/>
-          <w:sz w:val="24"/>
-          <w:szCs w:val="24"/>
-          <w:u w:val="single"/>
-        </w:rPr>
-      </w:pPr>
-    </w:p>
-    <w:p>
-      <w:pPr>
-        <w:rPr>
-          <w:rFonts w:ascii="Times New Roman" w:hAnsi="Times New Roman" w:cs="Times New Roman"/>
-          <w:sz w:val="24"/>
-          <w:szCs w:val="24"/>
-          <w:u w:val="single"/>
-        </w:rPr>
-      </w:pPr>
-    </w:p>
-    <w:p>
-      <w:pPr>
-        <w:rPr>
-          <w:rFonts w:ascii="Times New Roman" w:hAnsi="Times New Roman" w:cs="Times New Roman"/>
-          <w:sz w:val="24"/>
-          <w:szCs w:val="24"/>
-          <w:u w:val="single"/>
-        </w:rPr>
-      </w:pPr>
-    </w:p>
-    <w:p>
-      <w:pPr>
-        <w:rPr>
-          <w:rFonts w:ascii="Times New Roman" w:hAnsi="Times New Roman" w:cs="Times New Roman"/>
-          <w:sz w:val="24"/>
-          <w:szCs w:val="24"/>
-          <w:u w:val="single"/>
-        </w:rPr>
-      </w:pPr>
-    </w:p>
-    <w:p>
-      <w:pPr>
-        <w:rPr>
-          <w:rFonts w:ascii="Times New Roman" w:hAnsi="Times New Roman" w:cs="Times New Roman"/>
-          <w:sz w:val="24"/>
-          <w:szCs w:val="24"/>
-          <w:u w:val="single"/>
-        </w:rPr>
-      </w:pPr>
-    </w:p>
-    <w:p>
-      <w:pPr>
-        <w:rPr>
-          <w:rFonts w:ascii="Times New Roman" w:hAnsi="Times New Roman" w:cs="Times New Roman"/>
-          <w:sz w:val="24"/>
-          <w:szCs w:val="24"/>
-          <w:u w:val="single"/>
-        </w:rPr>
-      </w:pPr>
-    </w:p>
-    <w:p>
-      <w:pPr>
-        <w:rPr>
-          <w:rFonts w:ascii="Times New Roman" w:hAnsi="Times New Roman" w:cs="Times New Roman"/>
-          <w:sz w:val="24"/>
-          <w:szCs w:val="24"/>
-          <w:u w:val="single"/>
-        </w:rPr>
-      </w:pPr>
-    </w:p>
-    <w:p>
-      <w:pPr>
-        <w:rPr>
-          <w:rFonts w:ascii="Times New Roman" w:hAnsi="Times New Roman" w:cs="Times New Roman"/>
-          <w:sz w:val="24"/>
-          <w:szCs w:val="24"/>
-          <w:u w:val="single"/>
-        </w:rPr>
-      </w:pPr>
-    </w:p>
-    <w:p>
-      <w:pPr>
-        <w:rPr>
-          <w:rFonts w:ascii="Times New Roman" w:hAnsi="Times New Roman" w:cs="Times New Roman"/>
-          <w:sz w:val="24"/>
-          <w:szCs w:val="24"/>
-          <w:u w:val="single"/>
-        </w:rPr>
-      </w:pPr>
-    </w:p>
-    <w:p>
-      <w:pPr>
-        <w:rPr>
-          <w:rFonts w:ascii="Times New Roman" w:hAnsi="Times New Roman" w:cs="Times New Roman"/>
-          <w:sz w:val="24"/>
-          <w:szCs w:val="24"/>
-          <w:u w:val="single"/>
-        </w:rPr>
-      </w:pPr>
-    </w:p>
-    <w:p>
-      <w:pPr>
-        <w:rPr>
-          <w:rFonts w:ascii="Times New Roman" w:hAnsi="Times New Roman" w:cs="Times New Roman"/>
-          <w:sz w:val="24"/>
-          <w:szCs w:val="24"/>
-          <w:u w:val="single"/>
-        </w:rPr>
-      </w:pPr>
-    </w:p>
-    <w:p>
-      <w:pPr>
-        <w:rPr>
-          <w:rFonts w:ascii="Times New Roman" w:hAnsi="Times New Roman" w:cs="Times New Roman"/>
-          <w:sz w:val="24"/>
-          <w:szCs w:val="24"/>
-          <w:u w:val="single"/>
-        </w:rPr>
-      </w:pPr>
-    </w:p>
-    <w:p>
-      <w:pPr>
-        <w:rPr>
-          <w:rFonts w:ascii="Times New Roman" w:hAnsi="Times New Roman" w:cs="Times New Roman"/>
-          <w:sz w:val="24"/>
-          <w:szCs w:val="24"/>
-          <w:u w:val="single"/>
-        </w:rPr>
-      </w:pPr>
-    </w:p>
-    <w:p>
-      <w:pPr>
-        <w:rPr>
-          <w:rFonts w:ascii="Times New Roman" w:hAnsi="Times New Roman" w:cs="Times New Roman"/>
-          <w:sz w:val="24"/>
-          <w:szCs w:val="24"/>
-          <w:u w:val="single"/>
-        </w:rPr>
-      </w:pPr>
-    </w:p>
-    <w:p>
-      <w:pPr>
-        <w:rPr>
-          <w:rFonts w:ascii="Times New Roman" w:hAnsi="Times New Roman" w:cs="Times New Roman"/>
-          <w:sz w:val="24"/>
-          <w:szCs w:val="24"/>
-          <w:u w:val="single"/>
-        </w:rPr>
-      </w:pPr>
-    </w:p>
-    <w:p>
-      <w:pPr>
-        <w:rPr>
-          <w:rFonts w:ascii="Times New Roman" w:hAnsi="Times New Roman" w:cs="Times New Roman"/>
-          <w:sz w:val="24"/>
-          <w:szCs w:val="24"/>
-          <w:u w:val="single"/>
-        </w:rPr>
-      </w:pPr>
-    </w:p>
-    <w:p>
-      <w:pPr>
-        <w:rPr>
-          <w:rFonts w:ascii="Times New Roman" w:hAnsi="Times New Roman" w:cs="Times New Roman"/>
-          <w:sz w:val="24"/>
-          <w:szCs w:val="24"/>
-          <w:u w:val="single"/>
-        </w:rPr>
-      </w:pPr>
-    </w:p>
-    <w:p>
-      <w:pPr>
-        <w:rPr>
-          <w:rFonts w:ascii="Times New Roman" w:hAnsi="Times New Roman" w:cs="Times New Roman"/>
-          <w:sz w:val="24"/>
-          <w:szCs w:val="24"/>
-          <w:u w:val="single"/>
-        </w:rPr>
-      </w:pPr>
-    </w:p>
-    <w:p>
-      <w:pPr>
-        <w:rPr>
-          <w:rFonts w:ascii="Times New Roman" w:hAnsi="Times New Roman" w:cs="Times New Roman"/>
-          <w:sz w:val="24"/>
-          <w:szCs w:val="24"/>
-          <w:u w:val="single"/>
-        </w:rPr>
-      </w:pPr>
-    </w:p>
-    <w:p>
-      <w:pPr>
-        <w:rPr>
-          <w:rFonts w:ascii="Times New Roman" w:hAnsi="Times New Roman" w:cs="Times New Roman"/>
-          <w:sz w:val="24"/>
-          <w:szCs w:val="24"/>
-          <w:u w:val="single"/>
-        </w:rPr>
-      </w:pPr>
-    </w:p>
-    <w:p>
-      <w:pPr>
-        <w:rPr>
-          <w:rFonts w:ascii="Times New Roman" w:hAnsi="Times New Roman" w:cs="Times New Roman"/>
-          <w:sz w:val="24"/>
-          <w:szCs w:val="24"/>
-          <w:u w:val="single"/>
-        </w:rPr>
-      </w:pPr>
-    </w:p>
-    <w:p>
-      <w:pPr>
-        <w:rPr>
-          <w:rFonts w:ascii="Times New Roman" w:hAnsi="Times New Roman" w:cs="Times New Roman"/>
-          <w:sz w:val="24"/>
-          <w:szCs w:val="24"/>
-          <w:u w:val="single"/>
-        </w:rPr>
-      </w:pPr>
-    </w:p>
-    <w:p>
-      <w:pPr>
-        <w:rPr>
-          <w:rFonts w:ascii="Times New Roman" w:hAnsi="Times New Roman" w:cs="Times New Roman"/>
-          <w:sz w:val="24"/>
-          <w:szCs w:val="24"/>
-          <w:u w:val="single"/>
-        </w:rPr>
-      </w:pPr>
-    </w:p>
-    <w:p>
-      <w:pPr>
-        <w:rPr>
-          <w:rFonts w:ascii="Times New Roman" w:hAnsi="Times New Roman" w:cs="Times New Roman"/>
-          <w:sz w:val="24"/>
-          <w:szCs w:val="24"/>
-          <w:u w:val="single"/>
-        </w:rPr>
-      </w:pPr>
-    </w:p>
-    <w:p>
-      <w:pPr>
-        <w:rPr>
-          <w:rFonts w:ascii="Times New Roman" w:hAnsi="Times New Roman" w:cs="Times New Roman"/>
-          <w:sz w:val="24"/>
-          <w:szCs w:val="24"/>
-          <w:u w:val="single"/>
-        </w:rPr>
-      </w:pPr>
-    </w:p>
-    <w:p>
-      <w:pPr>
-        <w:rPr>
-          <w:rFonts w:ascii="Times New Roman" w:hAnsi="Times New Roman" w:cs="Times New Roman"/>
-          <w:sz w:val="24"/>
-          <w:szCs w:val="24"/>
-          <w:u w:val="single"/>
-        </w:rPr>
-      </w:pPr>
-    </w:p>
-    <w:p>
-      <w:pPr>
-        <w:rPr>
-          <w:rFonts w:ascii="Times New Roman" w:hAnsi="Times New Roman" w:cs="Times New Roman"/>
-          <w:sz w:val="24"/>
-          <w:szCs w:val="24"/>
-          <w:u w:val="single"/>
-        </w:rPr>
-      </w:pPr>
-    </w:p>
-    <w:p>
-      <w:pPr>
-        <w:rPr>
-          <w:rFonts w:ascii="Times New Roman" w:hAnsi="Times New Roman" w:cs="Times New Roman"/>
-          <w:sz w:val="24"/>
-          <w:szCs w:val="24"/>
-          <w:u w:val="single"/>
-        </w:rPr>
-      </w:pPr>
-    </w:p>
-    <w:p>
-      <w:pPr>
-        <w:rPr>
-          <w:rFonts w:ascii="Times New Roman" w:hAnsi="Times New Roman" w:cs="Times New Roman"/>
-          <w:sz w:val="24"/>
-          <w:szCs w:val="24"/>
-          <w:u w:val="single"/>
-        </w:rPr>
-      </w:pPr>
-    </w:p>
-    <w:p>
-      <w:pPr>
-        <w:rPr>
-          <w:rFonts w:ascii="Times New Roman" w:hAnsi="Times New Roman" w:cs="Times New Roman"/>
-          <w:sz w:val="24"/>
-          <w:szCs w:val="24"/>
-          <w:u w:val="single"/>
-        </w:rPr>
-      </w:pPr>
-    </w:p>
-    <w:p>
-      <w:pPr>
-        <w:rPr>
-          <w:rFonts w:ascii="Times New Roman" w:hAnsi="Times New Roman" w:cs="Times New Roman"/>
-          <w:sz w:val="24"/>
-          <w:szCs w:val="24"/>
-          <w:u w:val="single"/>
-        </w:rPr>
-      </w:pPr>
-    </w:p>
-    <w:p>
-      <w:pPr>
-        <w:rPr>
-          <w:rFonts w:ascii="Times New Roman" w:hAnsi="Times New Roman" w:cs="Times New Roman"/>
-          <w:sz w:val="24"/>
-          <w:szCs w:val="24"/>
-          <w:u w:val="single"/>
-        </w:rPr>
-      </w:pPr>
-    </w:p>
-    <w:p>
-      <w:pPr>
-        <w:rPr>
-          <w:rFonts w:ascii="Times New Roman" w:hAnsi="Times New Roman" w:cs="Times New Roman"/>
-          <w:sz w:val="24"/>
-          <w:szCs w:val="24"/>
-          <w:u w:val="single"/>
-        </w:rPr>
-      </w:pPr>
-    </w:p>
-    <w:p>
-      <w:pPr>
-        <w:rPr>
-          <w:rFonts w:ascii="Times New Roman" w:hAnsi="Times New Roman" w:cs="Times New Roman"/>
-          <w:sz w:val="24"/>
-          <w:szCs w:val="24"/>
-          <w:u w:val="single"/>
-        </w:rPr>
-      </w:pPr>
-    </w:p>
-    <w:p>
-      <w:pPr>
-        <w:rPr>
-          <w:rFonts w:ascii="Times New Roman" w:hAnsi="Times New Roman" w:cs="Times New Roman"/>
-          <w:sz w:val="24"/>
-          <w:szCs w:val="24"/>
-          <w:u w:val="single"/>
-        </w:rPr>
-      </w:pPr>
-    </w:p>
-    <w:p>
-      <w:pPr>
-        <w:rPr>
-          <w:rFonts w:ascii="Times New Roman" w:hAnsi="Times New Roman" w:cs="Times New Roman"/>
-          <w:sz w:val="24"/>
-          <w:szCs w:val="24"/>
-          <w:u w:val="single"/>
-        </w:rPr>
-      </w:pPr>
-    </w:p>
-    <w:p>
-      <w:pPr>
-        <w:rPr>
-          <w:rFonts w:ascii="Times New Roman" w:hAnsi="Times New Roman" w:cs="Times New Roman"/>
-          <w:sz w:val="24"/>
-          <w:szCs w:val="24"/>
-          <w:u w:val="single"/>
-        </w:rPr>
-      </w:pPr>
-    </w:p>
-    <w:p>
-      <w:pPr>
-        <w:rPr>
-          <w:rFonts w:ascii="Times New Roman" w:hAnsi="Times New Roman" w:cs="Times New Roman"/>
-          <w:sz w:val="24"/>
-          <w:szCs w:val="24"/>
-          <w:u w:val="single"/>
-        </w:rPr>
-      </w:pPr>
-    </w:p>
-    <w:p>
-      <w:pPr>
-        <w:rPr>
-          <w:rFonts w:ascii="Times New Roman" w:hAnsi="Times New Roman" w:cs="Times New Roman"/>
-          <w:sz w:val="24"/>
-          <w:szCs w:val="24"/>
-          <w:u w:val="single"/>
-        </w:rPr>
-      </w:pPr>
-    </w:p>
-    <w:p>
-      <w:pPr>
-        <w:rPr>
-          <w:rFonts w:ascii="Times New Roman" w:hAnsi="Times New Roman" w:cs="Times New Roman"/>
-          <w:sz w:val="24"/>
-          <w:szCs w:val="24"/>
-          <w:u w:val="single"/>
-        </w:rPr>
-      </w:pPr>
-    </w:p>
-    <w:p>
-      <w:pPr>
-        <w:rPr>
-          <w:rFonts w:ascii="Times New Roman" w:hAnsi="Times New Roman" w:cs="Times New Roman"/>
-          <w:sz w:val="24"/>
-          <w:szCs w:val="24"/>
-          <w:u w:val="single"/>
-        </w:rPr>
-      </w:pPr>
-    </w:p>
-    <w:p>
-      <w:pPr>
-        <w:rPr>
-          <w:rFonts w:ascii="Times New Roman" w:hAnsi="Times New Roman" w:cs="Times New Roman"/>
-          <w:sz w:val="24"/>
-          <w:szCs w:val="24"/>
-          <w:u w:val="single"/>
-        </w:rPr>
-      </w:pPr>
-    </w:p>
-    <w:p>
-      <w:pPr>
-        <w:rPr>
-          <w:rFonts w:ascii="Times New Roman" w:hAnsi="Times New Roman" w:cs="Times New Roman"/>
-          <w:sz w:val="24"/>
-          <w:szCs w:val="24"/>
-          <w:u w:val="single"/>
-        </w:rPr>
-      </w:pPr>
-    </w:p>
-    <w:p>
-      <w:pPr>
-        <w:rPr>
-          <w:rFonts w:ascii="Times New Roman" w:hAnsi="Times New Roman" w:cs="Times New Roman"/>
-          <w:sz w:val="24"/>
-          <w:szCs w:val="24"/>
-          <w:u w:val="single"/>
-        </w:rPr>
-      </w:pPr>
-    </w:p>
-    <w:p>
-      <w:pPr>
-        <w:rPr>
-          <w:rFonts w:ascii="Times New Roman" w:hAnsi="Times New Roman" w:cs="Times New Roman"/>
-          <w:sz w:val="24"/>
-          <w:szCs w:val="24"/>
-          <w:u w:val="single"/>
-        </w:rPr>
-      </w:pPr>
-    </w:p>
-    <w:p>
-      <w:pPr>
-        <w:rPr>
-          <w:rFonts w:ascii="Times New Roman" w:hAnsi="Times New Roman" w:cs="Times New Roman"/>
-          <w:sz w:val="24"/>
-          <w:szCs w:val="24"/>
-          <w:u w:val="single"/>
-        </w:rPr>
-      </w:pPr>
-    </w:p>
-    <w:p>
-      <w:pPr>
-        <w:rPr>
-          <w:rFonts w:ascii="Times New Roman" w:hAnsi="Times New Roman" w:cs="Times New Roman"/>
-          <w:sz w:val="24"/>
-          <w:szCs w:val="24"/>
-          <w:u w:val="single"/>
-        </w:rPr>
-      </w:pPr>
-    </w:p>
-    <w:p>
-      <w:pPr>
-        <w:rPr>
-          <w:rFonts w:ascii="Times New Roman" w:hAnsi="Times New Roman" w:cs="Times New Roman"/>
-          <w:sz w:val="24"/>
-          <w:szCs w:val="24"/>
-          <w:u w:val="single"/>
-        </w:rPr>
-      </w:pPr>
-    </w:p>
-    <w:p>
-      <w:pPr>
-        <w:rPr>
-          <w:rFonts w:ascii="Times New Roman" w:hAnsi="Times New Roman" w:cs="Times New Roman"/>
-          <w:sz w:val="24"/>
-          <w:szCs w:val="24"/>
-          <w:u w:val="single"/>
-        </w:rPr>
-      </w:pPr>
-    </w:p>
-    <w:p>
-      <w:pPr>
-        <w:rPr>
-          <w:rFonts w:ascii="Times New Roman" w:hAnsi="Times New Roman" w:cs="Times New Roman"/>
-          <w:sz w:val="24"/>
-          <w:szCs w:val="24"/>
-          <w:u w:val="single"/>
-        </w:rPr>
-      </w:pPr>
-    </w:p>
-    <w:p>
-      <w:pPr>
-        <w:rPr>
-          <w:rFonts w:ascii="Times New Roman" w:hAnsi="Times New Roman" w:cs="Times New Roman"/>
-          <w:sz w:val="24"/>
-          <w:szCs w:val="24"/>
-          <w:u w:val="single"/>
-        </w:rPr>
-      </w:pPr>
-      <w:r>
-        <w:rPr>
-          <w:rFonts w:ascii="Times New Roman" w:hAnsi="Times New Roman" w:cs="Times New Roman"/>
-          <w:sz w:val="24"/>
-          <w:szCs w:val="24"/>
-          <w:u w:val="single"/>
+        <w:spacing w:line="360" w:lineRule="auto"/>
+        <w:jc w:val="both"/>
+        <w:rPr>
+          <w:rFonts w:ascii="Times New Roman" w:hAnsi="Times New Roman" w:cs="Times New Roman"/>
+          <w:sz w:val="24"/>
+          <w:szCs w:val="24"/>
+        </w:rPr>
+      </w:pPr>
+      <w:r>
+        <w:rPr>
+          <w:rFonts w:ascii="Times New Roman" w:hAnsi="Times New Roman" w:cs="Times New Roman"/>
+          <w:sz w:val="24"/>
+          <w:szCs w:val="24"/>
+        </w:rPr>
+        <w:t xml:space="preserve">In addressing the use of technology in the field of educations the use of web-based application </w:t>
+      </w:r>
+      <w:r>
+        <w:rPr>
+          <w:rFonts w:ascii="Times New Roman" w:hAnsi="Times New Roman" w:cs="Times New Roman"/>
+          <w:sz w:val="24"/>
+          <w:szCs w:val="24"/>
+        </w:rPr>
+        <w:t>attest</w:t>
+      </w:r>
+      <w:r>
+        <w:rPr>
+          <w:rFonts w:ascii="Times New Roman" w:hAnsi="Times New Roman" w:cs="Times New Roman"/>
+          <w:sz w:val="24"/>
+          <w:szCs w:val="24"/>
+        </w:rPr>
+        <w:t xml:space="preserve"> to be a transformative solution. </w:t>
+      </w:r>
+      <w:r>
+        <w:rPr>
+          <w:rFonts w:ascii="Times New Roman" w:hAnsi="Times New Roman" w:cs="Times New Roman"/>
+          <w:sz w:val="24"/>
+          <w:szCs w:val="24"/>
+        </w:rPr>
+        <w:t>Akhil Bharadwaz et al., 2023</w:t>
+      </w:r>
+      <w:r>
+        <w:rPr>
+          <w:rFonts w:ascii="Times New Roman" w:hAnsi="Times New Roman" w:cs="Times New Roman"/>
+          <w:sz w:val="24"/>
+          <w:szCs w:val="24"/>
+        </w:rPr>
+        <w:t xml:space="preserve"> in his research discusses about My Exams, a </w:t>
+      </w:r>
+      <w:r>
+        <w:rPr>
+          <w:rFonts w:ascii="Times New Roman" w:hAnsi="Times New Roman" w:cs="Times New Roman"/>
+          <w:sz w:val="24"/>
+          <w:szCs w:val="24"/>
+        </w:rPr>
+        <w:t>web-based</w:t>
+      </w:r>
+      <w:r>
+        <w:rPr>
+          <w:rFonts w:ascii="Times New Roman" w:hAnsi="Times New Roman" w:cs="Times New Roman"/>
+          <w:sz w:val="24"/>
+          <w:szCs w:val="24"/>
+        </w:rPr>
+        <w:t xml:space="preserve"> application for examinations. This system is made </w:t>
+      </w:r>
+      <w:r>
+        <w:rPr>
+          <w:rFonts w:ascii="Times New Roman" w:hAnsi="Times New Roman" w:cs="Times New Roman"/>
+          <w:sz w:val="24"/>
+          <w:szCs w:val="24"/>
+        </w:rPr>
+        <w:t xml:space="preserve">to </w:t>
+      </w:r>
+      <w:r>
+        <w:rPr>
+          <w:rFonts w:ascii="Times New Roman" w:hAnsi="Times New Roman" w:cs="Times New Roman"/>
+          <w:sz w:val="24"/>
+          <w:szCs w:val="24"/>
+        </w:rPr>
+        <w:t>assist</w:t>
+      </w:r>
+      <w:r>
+        <w:rPr>
+          <w:rFonts w:ascii="Times New Roman" w:hAnsi="Times New Roman" w:cs="Times New Roman"/>
+          <w:sz w:val="24"/>
+          <w:szCs w:val="24"/>
+        </w:rPr>
+        <w:t xml:space="preserve"> both</w:t>
+      </w:r>
+      <w:r>
+        <w:rPr>
+          <w:rFonts w:ascii="Times New Roman" w:hAnsi="Times New Roman" w:cs="Times New Roman"/>
+          <w:sz w:val="24"/>
+          <w:szCs w:val="24"/>
+        </w:rPr>
+        <w:t xml:space="preserve"> teachers and students. It is mentioned that the students are registered to the system by the institute and the students are expected to get their login details through the </w:t>
+      </w:r>
+      <w:r>
+        <w:rPr>
+          <w:rFonts w:ascii="Times New Roman" w:hAnsi="Times New Roman" w:cs="Times New Roman"/>
+          <w:sz w:val="24"/>
+          <w:szCs w:val="24"/>
+        </w:rPr>
+        <w:t xml:space="preserve">institute. The teachers can conduct online tests, assessments, and quizzes through this application. Also, the teacher </w:t>
+      </w:r>
+      <w:r>
+        <w:rPr>
+          <w:rFonts w:ascii="Times New Roman" w:hAnsi="Times New Roman" w:cs="Times New Roman"/>
+          <w:sz w:val="24"/>
+          <w:szCs w:val="24"/>
+        </w:rPr>
+        <w:t>can</w:t>
+      </w:r>
+      <w:r>
+        <w:rPr>
+          <w:rFonts w:ascii="Times New Roman" w:hAnsi="Times New Roman" w:cs="Times New Roman"/>
+          <w:sz w:val="24"/>
+          <w:szCs w:val="24"/>
+        </w:rPr>
+        <w:t xml:space="preserve"> create update delete exam questions while the administrations </w:t>
+      </w:r>
+      <w:proofErr w:type="gramStart"/>
+      <w:r>
+        <w:rPr>
+          <w:rFonts w:ascii="Times New Roman" w:hAnsi="Times New Roman" w:cs="Times New Roman"/>
+          <w:sz w:val="24"/>
+          <w:szCs w:val="24"/>
+        </w:rPr>
+        <w:t>have the ability to</w:t>
+      </w:r>
+      <w:proofErr w:type="gramEnd"/>
+      <w:r>
+        <w:rPr>
+          <w:rFonts w:ascii="Times New Roman" w:hAnsi="Times New Roman" w:cs="Times New Roman"/>
+          <w:sz w:val="24"/>
+          <w:szCs w:val="24"/>
+        </w:rPr>
+        <w:t xml:space="preserve"> manage students. The answers of the students who goes through the exam process are evaluated and the stored in the database. This is later used by teachers and administrators for student evaluate. The system ensures accurate results and lessen time constrains by the automated evaluation process.</w:t>
+      </w:r>
+    </w:p>
+    <w:p>
+      <w:pPr>
+        <w:rPr>
+          <w:rFonts w:ascii="Times New Roman" w:hAnsi="Times New Roman" w:cs="Times New Roman"/>
+          <w:sz w:val="24"/>
+          <w:szCs w:val="24"/>
+          <w:u w:val="single"/>
+        </w:rPr>
+      </w:pPr>
+    </w:p>
+    <w:p>
+      <w:pPr>
+        <w:spacing w:line="360" w:lineRule="auto"/>
+        <w:jc w:val="both"/>
+        <w:rPr>
+          <w:rFonts w:ascii="Times New Roman" w:hAnsi="Times New Roman" w:cs="Times New Roman"/>
+          <w:sz w:val="24"/>
+          <w:szCs w:val="24"/>
+        </w:rPr>
+      </w:pPr>
+      <w:r>
+        <w:rPr>
+          <w:rFonts w:ascii="Times New Roman" w:hAnsi="Times New Roman" w:cs="Times New Roman"/>
+          <w:sz w:val="24"/>
+          <w:szCs w:val="24"/>
+        </w:rPr>
+        <w:t>Aaboud, 2023</w:t>
+      </w:r>
+      <w:r>
+        <w:rPr>
+          <w:rFonts w:ascii="Times New Roman" w:hAnsi="Times New Roman" w:cs="Times New Roman"/>
+          <w:sz w:val="24"/>
+          <w:szCs w:val="24"/>
+        </w:rPr>
+        <w:t xml:space="preserve"> in his thesis mentions about a Quiz game application for medical students in Finland.</w:t>
+      </w:r>
+      <w:r>
+        <w:rPr>
+          <w:rFonts w:ascii="Times New Roman" w:hAnsi="Times New Roman" w:cs="Times New Roman"/>
+          <w:sz w:val="24"/>
+          <w:szCs w:val="24"/>
+        </w:rPr>
+        <w:t xml:space="preserve"> </w:t>
+      </w:r>
+      <w:r>
+        <w:rPr>
+          <w:rFonts w:ascii="Times New Roman" w:hAnsi="Times New Roman" w:cs="Times New Roman"/>
+          <w:sz w:val="24"/>
+          <w:szCs w:val="24"/>
+        </w:rPr>
+        <w:t>Aaboud, 2023</w:t>
+      </w:r>
+      <w:r>
+        <w:rPr>
+          <w:rFonts w:ascii="Times New Roman" w:hAnsi="Times New Roman" w:cs="Times New Roman"/>
+          <w:sz w:val="24"/>
+          <w:szCs w:val="24"/>
+        </w:rPr>
+        <w:t xml:space="preserve"> emphasizes that using the surge in digital technology he </w:t>
+      </w:r>
+      <w:r>
+        <w:rPr>
+          <w:rFonts w:ascii="Times New Roman" w:hAnsi="Times New Roman" w:cs="Times New Roman"/>
+          <w:sz w:val="24"/>
+          <w:szCs w:val="24"/>
+        </w:rPr>
+        <w:t>hopes</w:t>
+      </w:r>
+      <w:r>
+        <w:rPr>
+          <w:rFonts w:ascii="Times New Roman" w:hAnsi="Times New Roman" w:cs="Times New Roman"/>
+          <w:sz w:val="24"/>
+          <w:szCs w:val="24"/>
+        </w:rPr>
+        <w:t xml:space="preserve"> to build an innovative solution for medical students goes through extensive amount of studying and preparations</w:t>
+      </w:r>
+      <w:r>
+        <w:rPr>
+          <w:rFonts w:ascii="Times New Roman" w:hAnsi="Times New Roman" w:cs="Times New Roman"/>
+          <w:sz w:val="24"/>
+          <w:szCs w:val="24"/>
+        </w:rPr>
+        <w:t>.</w:t>
+      </w:r>
+      <w:r>
+        <w:rPr>
+          <w:rFonts w:ascii="Times New Roman" w:hAnsi="Times New Roman" w:cs="Times New Roman"/>
+          <w:sz w:val="24"/>
+          <w:szCs w:val="24"/>
+        </w:rPr>
+        <w:t xml:space="preserve"> </w:t>
+      </w:r>
+      <w:r>
+        <w:rPr>
+          <w:rFonts w:ascii="Times New Roman" w:hAnsi="Times New Roman" w:cs="Times New Roman"/>
+          <w:sz w:val="24"/>
+          <w:szCs w:val="24"/>
+        </w:rPr>
+        <w:t>Hence the</w:t>
+      </w:r>
+      <w:r>
+        <w:rPr>
+          <w:rFonts w:ascii="Times New Roman" w:hAnsi="Times New Roman" w:cs="Times New Roman"/>
+          <w:sz w:val="24"/>
+          <w:szCs w:val="24"/>
+        </w:rPr>
+        <w:t xml:space="preserve"> thesis explores the ability to offer an engaging study environment to medical students in hopes of making their study time efficient and effective</w:t>
+      </w:r>
+      <w:r>
+        <w:rPr>
+          <w:rFonts w:ascii="Times New Roman" w:hAnsi="Times New Roman" w:cs="Times New Roman"/>
+          <w:sz w:val="24"/>
+          <w:szCs w:val="24"/>
+        </w:rPr>
+        <w:t>.</w:t>
+      </w:r>
+      <w:r>
+        <w:rPr>
+          <w:rFonts w:ascii="Times New Roman" w:hAnsi="Times New Roman" w:cs="Times New Roman"/>
+          <w:sz w:val="24"/>
+          <w:szCs w:val="24"/>
+        </w:rPr>
+        <w:t xml:space="preserve"> </w:t>
+      </w:r>
+      <w:r>
+        <w:rPr>
+          <w:rFonts w:ascii="Times New Roman" w:hAnsi="Times New Roman" w:cs="Times New Roman"/>
+          <w:sz w:val="24"/>
+          <w:szCs w:val="24"/>
+        </w:rPr>
+        <w:t xml:space="preserve">The system includes diverse of medical categories, facilitating exam questions and tests for each category. The system is designed to be simple and user friendly </w:t>
+      </w:r>
+      <w:proofErr w:type="gramStart"/>
+      <w:r>
+        <w:rPr>
+          <w:rFonts w:ascii="Times New Roman" w:hAnsi="Times New Roman" w:cs="Times New Roman"/>
+          <w:sz w:val="24"/>
+          <w:szCs w:val="24"/>
+        </w:rPr>
+        <w:t>in order to</w:t>
+      </w:r>
+      <w:proofErr w:type="gramEnd"/>
+      <w:r>
+        <w:rPr>
+          <w:rFonts w:ascii="Times New Roman" w:hAnsi="Times New Roman" w:cs="Times New Roman"/>
+          <w:sz w:val="24"/>
+          <w:szCs w:val="24"/>
+        </w:rPr>
+        <w:t xml:space="preserve"> aid students in concentrating on subject matters rather than technical details. Once the students logged into the </w:t>
+      </w:r>
+      <w:r>
+        <w:rPr>
+          <w:rFonts w:ascii="Times New Roman" w:hAnsi="Times New Roman" w:cs="Times New Roman"/>
+          <w:sz w:val="24"/>
+          <w:szCs w:val="24"/>
+        </w:rPr>
+        <w:t>system,</w:t>
+      </w:r>
+      <w:r>
+        <w:rPr>
+          <w:rFonts w:ascii="Times New Roman" w:hAnsi="Times New Roman" w:cs="Times New Roman"/>
+          <w:sz w:val="24"/>
+          <w:szCs w:val="24"/>
+        </w:rPr>
+        <w:t xml:space="preserve"> they’re </w:t>
+      </w:r>
+      <w:r>
+        <w:rPr>
+          <w:rFonts w:ascii="Times New Roman" w:hAnsi="Times New Roman" w:cs="Times New Roman"/>
+          <w:sz w:val="24"/>
+          <w:szCs w:val="24"/>
+        </w:rPr>
+        <w:t xml:space="preserve">presented with two options “Game” and “Study materials”. The first option offers the users to access the quiz rounds while the latter allow the user to go through the study materials. </w:t>
+      </w:r>
+      <w:r>
+        <w:rPr>
+          <w:rFonts w:ascii="Times New Roman" w:hAnsi="Times New Roman" w:cs="Times New Roman"/>
+          <w:sz w:val="24"/>
+          <w:szCs w:val="24"/>
+        </w:rPr>
+        <w:t xml:space="preserve">The system also includes </w:t>
+      </w:r>
+      <w:r>
+        <w:rPr>
+          <w:rFonts w:ascii="Times New Roman" w:hAnsi="Times New Roman" w:cs="Times New Roman"/>
+          <w:sz w:val="24"/>
+          <w:szCs w:val="24"/>
+        </w:rPr>
+        <w:t>an</w:t>
+      </w:r>
+      <w:r>
+        <w:rPr>
+          <w:rFonts w:ascii="Times New Roman" w:hAnsi="Times New Roman" w:cs="Times New Roman"/>
+          <w:sz w:val="24"/>
+          <w:szCs w:val="24"/>
+        </w:rPr>
+        <w:t xml:space="preserve"> admin interface which enables admins to constantly add new categories, questions and answers to the system keeping it up to date.</w:t>
+      </w:r>
+    </w:p>
+    <w:p>
+      <w:pPr>
+        <w:spacing w:line="360" w:lineRule="auto"/>
+        <w:rPr>
+          <w:rFonts w:ascii="Times New Roman" w:hAnsi="Times New Roman" w:cs="Times New Roman"/>
+          <w:sz w:val="24"/>
+          <w:szCs w:val="24"/>
+          <w:u w:val="single"/>
+        </w:rPr>
+      </w:pPr>
+    </w:p>
+    <w:p>
+      <w:pPr>
+        <w:spacing w:line="360" w:lineRule="auto"/>
+        <w:rPr>
+          <w:rFonts w:ascii="Times New Roman" w:hAnsi="Times New Roman" w:cs="Times New Roman"/>
+          <w:sz w:val="24"/>
+          <w:szCs w:val="24"/>
+          <w:u w:val="single"/>
+        </w:rPr>
+      </w:pPr>
+    </w:p>
+    <w:p>
+      <w:pPr>
+        <w:spacing w:line="360" w:lineRule="auto"/>
+        <w:rPr>
+          <w:rFonts w:ascii="Times New Roman" w:hAnsi="Times New Roman" w:cs="Times New Roman"/>
+          <w:sz w:val="24"/>
+          <w:szCs w:val="24"/>
+          <w:u w:val="single"/>
+        </w:rPr>
+      </w:pPr>
+    </w:p>
+    <w:p>
+      <w:pPr>
+        <w:spacing w:line="360" w:lineRule="auto"/>
+        <w:rPr>
+          <w:rFonts w:ascii="Times New Roman" w:hAnsi="Times New Roman" w:cs="Times New Roman"/>
+          <w:sz w:val="24"/>
+          <w:szCs w:val="24"/>
+          <w:u w:val="single"/>
+        </w:rPr>
+      </w:pPr>
+    </w:p>
+    <w:p>
+      <w:pPr>
+        <w:spacing w:line="360" w:lineRule="auto"/>
+        <w:rPr>
+          <w:rFonts w:ascii="Times New Roman" w:hAnsi="Times New Roman" w:cs="Times New Roman"/>
+          <w:sz w:val="24"/>
+          <w:szCs w:val="24"/>
+          <w:u w:val="single"/>
+        </w:rPr>
+      </w:pPr>
+    </w:p>
+    <w:p>
+      <w:pPr>
+        <w:spacing w:line="360" w:lineRule="auto"/>
+        <w:rPr>
+          <w:rFonts w:ascii="Times New Roman" w:hAnsi="Times New Roman" w:cs="Times New Roman"/>
+          <w:sz w:val="24"/>
+          <w:szCs w:val="24"/>
+          <w:u w:val="single"/>
+        </w:rPr>
+      </w:pPr>
+    </w:p>
+    <w:p>
+      <w:pPr>
+        <w:spacing w:line="360" w:lineRule="auto"/>
+        <w:rPr>
+          <w:rFonts w:ascii="Times New Roman" w:hAnsi="Times New Roman" w:cs="Times New Roman"/>
+          <w:sz w:val="24"/>
+          <w:szCs w:val="24"/>
+          <w:u w:val="single"/>
+        </w:rPr>
+      </w:pPr>
+    </w:p>
+    <w:p>
+      <w:pPr>
+        <w:spacing w:line="360" w:lineRule="auto"/>
+        <w:rPr>
+          <w:rFonts w:ascii="Times New Roman" w:hAnsi="Times New Roman" w:cs="Times New Roman"/>
+          <w:sz w:val="24"/>
+          <w:szCs w:val="24"/>
+          <w:u w:val="single"/>
+        </w:rPr>
+      </w:pPr>
+    </w:p>
+    <w:p>
+      <w:pPr>
+        <w:spacing w:line="360" w:lineRule="auto"/>
+        <w:rPr>
+          <w:rFonts w:ascii="Times New Roman" w:hAnsi="Times New Roman" w:cs="Times New Roman"/>
+          <w:sz w:val="24"/>
+          <w:szCs w:val="24"/>
+          <w:u w:val="single"/>
+        </w:rPr>
+      </w:pPr>
+    </w:p>
+    <w:p>
+      <w:pPr>
+        <w:spacing w:line="360" w:lineRule="auto"/>
+        <w:rPr>
+          <w:rFonts w:ascii="Times New Roman" w:hAnsi="Times New Roman" w:cs="Times New Roman"/>
+          <w:sz w:val="24"/>
+          <w:szCs w:val="24"/>
+          <w:u w:val="single"/>
+        </w:rPr>
+      </w:pPr>
+    </w:p>
+    <w:p>
+      <w:pPr>
+        <w:spacing w:line="360" w:lineRule="auto"/>
+        <w:rPr>
+          <w:rFonts w:ascii="Times New Roman" w:hAnsi="Times New Roman" w:cs="Times New Roman"/>
+          <w:sz w:val="24"/>
+          <w:szCs w:val="24"/>
+          <w:u w:val="single"/>
+        </w:rPr>
+      </w:pPr>
+    </w:p>
+    <w:p>
+      <w:pPr>
+        <w:spacing w:line="360" w:lineRule="auto"/>
+        <w:jc w:val="both"/>
+        <w:rPr>
+          <w:rFonts w:ascii="Times New Roman" w:hAnsi="Times New Roman" w:cs="Times New Roman"/>
+          <w:sz w:val="24"/>
+          <w:szCs w:val="24"/>
+        </w:rPr>
+      </w:pPr>
+      <w:r>
+        <w:rPr>
+          <w:rFonts w:ascii="Times New Roman" w:hAnsi="Times New Roman" w:cs="Times New Roman"/>
+          <w:sz w:val="24"/>
+          <w:szCs w:val="24"/>
+        </w:rPr>
+        <w:t xml:space="preserve">Usage of multi class classification model in predicting grades of students is discussed by </w:t>
+      </w:r>
+      <w:r>
+        <w:rPr>
+          <w:rFonts w:ascii="Times New Roman" w:hAnsi="Times New Roman" w:cs="Times New Roman"/>
+          <w:sz w:val="24"/>
+          <w:szCs w:val="24"/>
+        </w:rPr>
+        <w:t>Bujang et al., 2021</w:t>
+      </w:r>
+      <w:r>
+        <w:rPr>
+          <w:rFonts w:ascii="Times New Roman" w:hAnsi="Times New Roman" w:cs="Times New Roman"/>
+          <w:sz w:val="24"/>
+          <w:szCs w:val="24"/>
+        </w:rPr>
+        <w:t>.The paper discussed how the semester end grade of a student is calculated through the Machine learning model. The dataset used here contain 1282 instances</w:t>
+      </w:r>
+      <w:r>
+        <w:rPr>
+          <w:rFonts w:ascii="Times New Roman" w:hAnsi="Times New Roman" w:cs="Times New Roman"/>
+          <w:sz w:val="24"/>
+          <w:szCs w:val="24"/>
+        </w:rPr>
+        <w:t xml:space="preserve"> of student first semester grades. Out of all the first semester courses only two courses are selected for the research. For data preprocessing the students are categorized into five groups according to their grade. (</w:t>
+      </w:r>
+      <w:r>
+        <w:t>Exceptional</w:t>
+      </w:r>
+      <w:r>
+        <w:rPr>
+          <w:rFonts w:ascii="Times New Roman" w:hAnsi="Times New Roman" w:cs="Times New Roman"/>
+          <w:sz w:val="24"/>
+          <w:szCs w:val="24"/>
+        </w:rPr>
+        <w:t xml:space="preserve">, Excellent, </w:t>
+      </w:r>
+      <w:r>
+        <w:rPr>
+          <w:rFonts w:ascii="Times New Roman" w:hAnsi="Times New Roman" w:cs="Times New Roman"/>
+          <w:sz w:val="24"/>
+          <w:szCs w:val="24"/>
+        </w:rPr>
+        <w:t>Distinction</w:t>
+      </w:r>
+      <w:r>
+        <w:rPr>
+          <w:rFonts w:ascii="Times New Roman" w:hAnsi="Times New Roman" w:cs="Times New Roman"/>
+          <w:sz w:val="24"/>
+          <w:szCs w:val="24"/>
+        </w:rPr>
+        <w:t>,</w:t>
+      </w:r>
+      <w:r>
+        <w:rPr>
+          <w:rFonts w:ascii="Times New Roman" w:hAnsi="Times New Roman" w:cs="Times New Roman"/>
+          <w:sz w:val="24"/>
+          <w:szCs w:val="24"/>
+        </w:rPr>
+        <w:t xml:space="preserve"> Pass</w:t>
+      </w:r>
+      <w:r>
+        <w:rPr>
+          <w:rFonts w:ascii="Times New Roman" w:hAnsi="Times New Roman" w:cs="Times New Roman"/>
+          <w:sz w:val="24"/>
+          <w:szCs w:val="24"/>
+        </w:rPr>
+        <w:t>, and Fail</w:t>
+      </w:r>
+      <w:r>
+        <w:rPr>
+          <w:rFonts w:ascii="Times New Roman" w:hAnsi="Times New Roman" w:cs="Times New Roman"/>
+          <w:sz w:val="24"/>
+          <w:szCs w:val="24"/>
+        </w:rPr>
+        <w:t xml:space="preserve">). It is stated that hence the data distribution show an imbalance </w:t>
+      </w:r>
+      <w:r>
+        <w:rPr>
+          <w:rFonts w:ascii="Times New Roman" w:hAnsi="Times New Roman" w:cs="Times New Roman"/>
+          <w:sz w:val="24"/>
+          <w:szCs w:val="24"/>
+        </w:rPr>
+        <w:t>Synthetic Minority Oversampling Technique (SMOTE)</w:t>
+      </w:r>
+      <w:r>
+        <w:rPr>
+          <w:rFonts w:ascii="Times New Roman" w:hAnsi="Times New Roman" w:cs="Times New Roman"/>
+          <w:sz w:val="24"/>
+          <w:szCs w:val="24"/>
+        </w:rPr>
+        <w:t xml:space="preserve"> is used. Wrapper and filter-based methods are used for feature selection. The paper use</w:t>
+      </w:r>
+      <w:r>
+        <w:rPr>
+          <w:rFonts w:ascii="Times New Roman" w:hAnsi="Times New Roman" w:cs="Times New Roman"/>
+          <w:sz w:val="24"/>
+          <w:szCs w:val="24"/>
+        </w:rPr>
+        <w:t>s</w:t>
+      </w:r>
+      <w:r>
+        <w:rPr>
+          <w:rFonts w:ascii="Times New Roman" w:hAnsi="Times New Roman" w:cs="Times New Roman"/>
+          <w:sz w:val="24"/>
+          <w:szCs w:val="24"/>
+        </w:rPr>
+        <w:t xml:space="preserve"> five widely known </w:t>
+      </w:r>
+      <w:r>
+        <w:rPr>
+          <w:rFonts w:ascii="Times New Roman" w:hAnsi="Times New Roman" w:cs="Times New Roman"/>
+          <w:sz w:val="24"/>
+          <w:szCs w:val="24"/>
+        </w:rPr>
+        <w:t>algorithms: Random Forest, Logistic Regression-Nearest Neighbor, Naïve Bayes, Support Vector Machines. The selected models are trained and tested with the datasets. The accuracy of each model is evaluated. The results for the classification are presented using data visualization techniques to helps understand the overall performance of each model.</w:t>
+      </w:r>
+      <w:r>
+        <w:rPr>
+          <w:rFonts w:ascii="Times New Roman" w:hAnsi="Times New Roman" w:cs="Times New Roman"/>
+          <w:sz w:val="24"/>
+          <w:szCs w:val="24"/>
+        </w:rPr>
+        <w:t xml:space="preserve"> </w:t>
+      </w:r>
+      <w:r>
+        <w:rPr>
+          <w:rFonts w:ascii="Times New Roman" w:hAnsi="Times New Roman" w:cs="Times New Roman"/>
+          <w:sz w:val="24"/>
+          <w:szCs w:val="24"/>
+        </w:rPr>
+        <w:t>Bujang et al., 2021</w:t>
+      </w:r>
+      <w:r>
+        <w:rPr>
+          <w:rFonts w:ascii="Times New Roman" w:hAnsi="Times New Roman" w:cs="Times New Roman"/>
+          <w:sz w:val="24"/>
+          <w:szCs w:val="24"/>
+        </w:rPr>
+        <w:t xml:space="preserve"> concludes the paper by presenting the findings and conclusions of this research.</w:t>
+      </w:r>
+    </w:p>
+    <w:p>
+      <w:pPr>
+        <w:spacing w:line="360" w:lineRule="auto"/>
+        <w:jc w:val="both"/>
+        <w:rPr>
+          <w:rFonts w:ascii="Times New Roman" w:hAnsi="Times New Roman" w:cs="Times New Roman"/>
+          <w:sz w:val="24"/>
+          <w:szCs w:val="24"/>
+        </w:rPr>
+      </w:pPr>
+    </w:p>
+    <w:p>
+      <w:pPr>
+        <w:spacing w:line="360" w:lineRule="auto"/>
+        <w:jc w:val="both"/>
+        <w:rPr>
+          <w:rFonts w:ascii="Times New Roman" w:hAnsi="Times New Roman" w:cs="Times New Roman"/>
+          <w:sz w:val="24"/>
+          <w:szCs w:val="24"/>
+        </w:rPr>
+      </w:pPr>
+      <w:r>
+        <w:rPr>
+          <w:rFonts w:ascii="Times New Roman" w:hAnsi="Times New Roman" w:cs="Times New Roman"/>
+          <w:sz w:val="24"/>
+          <w:szCs w:val="24"/>
+        </w:rPr>
+        <w:t>The research done by Engr.</w:t>
+      </w:r>
+      <w:r>
+        <w:rPr>
+          <w:rFonts w:ascii="Times New Roman" w:hAnsi="Times New Roman" w:cs="Times New Roman"/>
+          <w:sz w:val="24"/>
+          <w:szCs w:val="24"/>
+        </w:rPr>
+        <w:t xml:space="preserve"> Sana Bhutto et al., 2020</w:t>
+      </w:r>
+      <w:r>
+        <w:rPr>
+          <w:rFonts w:ascii="Times New Roman" w:hAnsi="Times New Roman" w:cs="Times New Roman"/>
+          <w:sz w:val="24"/>
+          <w:szCs w:val="24"/>
+        </w:rPr>
+        <w:t xml:space="preserve"> talks about using supervised learning to predict students’ academic performance. The paper emphasizes how the use of algorithms plays a crucial role in enhancing the educational sector. The papers </w:t>
+      </w:r>
+      <w:r>
+        <w:rPr>
+          <w:rFonts w:ascii="Times New Roman" w:hAnsi="Times New Roman" w:cs="Times New Roman"/>
+          <w:sz w:val="24"/>
+          <w:szCs w:val="24"/>
+        </w:rPr>
+        <w:t>mention</w:t>
+      </w:r>
+      <w:r>
+        <w:rPr>
+          <w:rFonts w:ascii="Times New Roman" w:hAnsi="Times New Roman" w:cs="Times New Roman"/>
+          <w:sz w:val="24"/>
+          <w:szCs w:val="24"/>
+        </w:rPr>
+        <w:t xml:space="preserve"> that by use of machine learning </w:t>
+      </w:r>
+      <w:r>
+        <w:rPr>
+          <w:rFonts w:ascii="Times New Roman" w:hAnsi="Times New Roman" w:cs="Times New Roman"/>
+          <w:sz w:val="24"/>
+          <w:szCs w:val="24"/>
+        </w:rPr>
+        <w:t xml:space="preserve">its possible to gain a better understanding of students’ performances, learning patterns of students, foresee outcomes of students and grouping students according to their learning patterns. </w:t>
+      </w:r>
+      <w:r>
+        <w:rPr>
+          <w:rFonts w:ascii="Times New Roman" w:hAnsi="Times New Roman" w:cs="Times New Roman"/>
+          <w:sz w:val="24"/>
+          <w:szCs w:val="24"/>
+        </w:rPr>
+        <w:t>Furthermore,</w:t>
+      </w:r>
+      <w:r>
+        <w:rPr>
+          <w:rFonts w:ascii="Times New Roman" w:hAnsi="Times New Roman" w:cs="Times New Roman"/>
+          <w:sz w:val="24"/>
+          <w:szCs w:val="24"/>
+        </w:rPr>
+        <w:t xml:space="preserve"> its stated that by identifying these patterns and relationships learning institutes will be able to minimize the annual dropout rate of students. The data set for this research includes 500 records obtain from e-leaning </w:t>
+      </w:r>
+      <w:r>
+        <w:rPr>
+          <w:rFonts w:ascii="Times New Roman" w:hAnsi="Times New Roman" w:cs="Times New Roman"/>
+          <w:sz w:val="24"/>
+          <w:szCs w:val="24"/>
+        </w:rPr>
+        <w:t>system. Null data is removed in data cleaning reducing the dataset to 480 records. The goal of the model is to predict the future performance of students for this the marks of each student are grouped three as good, average, and bad. For classification two prominent algorithms Logistic Regression and Support Vector Machine are used. The paper concludes the research stating that the algorithm support vector machines showed an accuracy of 78% outperforming logistic regression (71% accuracy).</w:t>
+      </w:r>
+    </w:p>
+    <w:p>
+      <w:pPr>
+        <w:rPr>
+          <w:rFonts w:ascii="Times New Roman" w:hAnsi="Times New Roman" w:cs="Times New Roman"/>
+          <w:sz w:val="24"/>
+          <w:szCs w:val="24"/>
+          <w:u w:val="single"/>
+        </w:rPr>
+      </w:pPr>
+    </w:p>
+    <w:p>
+      <w:pPr>
+        <w:spacing w:line="360" w:lineRule="auto"/>
+        <w:jc w:val="both"/>
+        <w:rPr>
+          <w:rFonts w:ascii="Times New Roman" w:hAnsi="Times New Roman" w:cs="Times New Roman"/>
+          <w:sz w:val="24"/>
+          <w:szCs w:val="24"/>
+        </w:rPr>
+      </w:pPr>
+      <w:r>
+        <w:rPr>
+          <w:rFonts w:ascii="Times New Roman" w:hAnsi="Times New Roman" w:cs="Times New Roman"/>
+          <w:sz w:val="24"/>
+          <w:szCs w:val="24"/>
+        </w:rPr>
+        <w:t xml:space="preserve">Luo, </w:t>
+      </w:r>
+      <w:proofErr w:type="gramStart"/>
+      <w:r>
+        <w:rPr>
+          <w:rFonts w:ascii="Times New Roman" w:hAnsi="Times New Roman" w:cs="Times New Roman"/>
+          <w:sz w:val="24"/>
+          <w:szCs w:val="24"/>
+        </w:rPr>
+        <w:t>Chen</w:t>
+      </w:r>
+      <w:proofErr w:type="gramEnd"/>
+      <w:r>
+        <w:rPr>
+          <w:rFonts w:ascii="Times New Roman" w:hAnsi="Times New Roman" w:cs="Times New Roman"/>
+          <w:sz w:val="24"/>
+          <w:szCs w:val="24"/>
+        </w:rPr>
+        <w:t xml:space="preserve"> and Han, 2020</w:t>
+      </w:r>
+      <w:r>
+        <w:rPr>
+          <w:rFonts w:ascii="Times New Roman" w:hAnsi="Times New Roman" w:cs="Times New Roman"/>
+          <w:sz w:val="24"/>
+          <w:szCs w:val="24"/>
+        </w:rPr>
+        <w:t xml:space="preserve"> conduct the research on predicting students’ final grade on blended courses using their online behavior data</w:t>
+      </w:r>
+      <w:r>
+        <w:rPr>
+          <w:rFonts w:ascii="Times New Roman" w:hAnsi="Times New Roman" w:cs="Times New Roman"/>
+          <w:sz w:val="24"/>
+          <w:szCs w:val="24"/>
+        </w:rPr>
+        <w:t xml:space="preserve">. </w:t>
+      </w:r>
+      <w:r>
+        <w:rPr>
+          <w:rFonts w:ascii="Times New Roman" w:hAnsi="Times New Roman" w:cs="Times New Roman"/>
+          <w:sz w:val="24"/>
+          <w:szCs w:val="24"/>
+        </w:rPr>
+        <w:t xml:space="preserve">Luo, </w:t>
+      </w:r>
+      <w:proofErr w:type="gramStart"/>
+      <w:r>
+        <w:rPr>
+          <w:rFonts w:ascii="Times New Roman" w:hAnsi="Times New Roman" w:cs="Times New Roman"/>
+          <w:sz w:val="24"/>
+          <w:szCs w:val="24"/>
+        </w:rPr>
+        <w:t>Chen</w:t>
+      </w:r>
+      <w:proofErr w:type="gramEnd"/>
+      <w:r>
+        <w:rPr>
+          <w:rFonts w:ascii="Times New Roman" w:hAnsi="Times New Roman" w:cs="Times New Roman"/>
+          <w:sz w:val="24"/>
+          <w:szCs w:val="24"/>
+        </w:rPr>
+        <w:t xml:space="preserve"> and Han</w:t>
+      </w:r>
+      <w:r>
+        <w:rPr>
+          <w:rFonts w:ascii="Times New Roman" w:hAnsi="Times New Roman" w:cs="Times New Roman"/>
+          <w:sz w:val="24"/>
+          <w:szCs w:val="24"/>
+        </w:rPr>
+        <w:t xml:space="preserve"> were able to analyze the online behavioral patterns of students and categorize them into five types. These patterns in behavior are later used to predict their final grade outcome of the blended course. The data for this research includes online behavioral data and final grades of students totaling up to </w:t>
+      </w:r>
+      <w:r>
+        <w:rPr>
+          <w:rFonts w:ascii="Times New Roman" w:hAnsi="Times New Roman" w:cs="Times New Roman"/>
+          <w:sz w:val="24"/>
+          <w:szCs w:val="24"/>
+        </w:rPr>
+        <w:t>229795</w:t>
+      </w:r>
+      <w:r>
+        <w:rPr>
+          <w:rFonts w:ascii="Times New Roman" w:hAnsi="Times New Roman" w:cs="Times New Roman"/>
+          <w:sz w:val="24"/>
+          <w:szCs w:val="24"/>
+        </w:rPr>
+        <w:t xml:space="preserve"> records. As mentioned before through clustering the records were categorized into five categories </w:t>
+      </w:r>
+      <w:r>
+        <w:rPr>
+          <w:rFonts w:ascii="Times New Roman" w:hAnsi="Times New Roman" w:cs="Times New Roman"/>
+          <w:sz w:val="24"/>
+          <w:szCs w:val="24"/>
+        </w:rPr>
+        <w:t xml:space="preserve">as </w:t>
+      </w:r>
+      <w:r>
+        <w:rPr>
+          <w:rFonts w:ascii="Times New Roman" w:hAnsi="Times New Roman" w:cs="Times New Roman"/>
+          <w:sz w:val="24"/>
+          <w:szCs w:val="24"/>
+        </w:rPr>
+        <w:t>Inactive, Low-active, Assignment, Video, and High-active</w:t>
+      </w:r>
+      <w:r>
+        <w:rPr>
+          <w:rFonts w:ascii="Times New Roman" w:hAnsi="Times New Roman" w:cs="Times New Roman"/>
+          <w:sz w:val="24"/>
+          <w:szCs w:val="24"/>
+        </w:rPr>
+        <w:t xml:space="preserve">. </w:t>
+      </w:r>
+      <w:r>
+        <w:rPr>
+          <w:rFonts w:ascii="Times New Roman" w:hAnsi="Times New Roman" w:cs="Times New Roman"/>
+          <w:sz w:val="24"/>
+          <w:szCs w:val="24"/>
+        </w:rPr>
+        <w:t>The Random Forest</w:t>
+      </w:r>
+      <w:r>
+        <w:rPr>
+          <w:rFonts w:ascii="Times New Roman" w:hAnsi="Times New Roman" w:cs="Times New Roman"/>
+          <w:sz w:val="24"/>
+          <w:szCs w:val="24"/>
+        </w:rPr>
+        <w:t xml:space="preserve"> Algorithm was used to build the prediction </w:t>
+      </w:r>
+      <w:r>
+        <w:rPr>
+          <w:rFonts w:ascii="Times New Roman" w:hAnsi="Times New Roman" w:cs="Times New Roman"/>
+          <w:sz w:val="24"/>
+          <w:szCs w:val="24"/>
+        </w:rPr>
+        <w:t xml:space="preserve">model. The model gave good results for four blended courses out </w:t>
+      </w:r>
+      <w:r>
+        <w:rPr>
+          <w:rFonts w:ascii="Times New Roman" w:hAnsi="Times New Roman" w:cs="Times New Roman"/>
+          <w:sz w:val="24"/>
+          <w:szCs w:val="24"/>
         </w:rPr>
         <w:lastRenderedPageBreak/>
+        <w:t xml:space="preserve">of five courses. In conclusion through the research, it was revealed that the students in blended courses have different online patterns. </w:t>
+      </w:r>
+    </w:p>
+    <w:p>
+      <w:pPr>
+        <w:rPr>
+          <w:rFonts w:ascii="Times New Roman" w:hAnsi="Times New Roman" w:cs="Times New Roman"/>
+          <w:sz w:val="24"/>
+          <w:szCs w:val="24"/>
+          <w:u w:val="single"/>
+        </w:rPr>
+      </w:pPr>
+    </w:p>
+    <w:p>
+      <w:pPr>
+        <w:rPr>
+          <w:rFonts w:ascii="Times New Roman" w:hAnsi="Times New Roman" w:cs="Times New Roman"/>
+          <w:sz w:val="24"/>
+          <w:szCs w:val="24"/>
+          <w:u w:val="single"/>
+        </w:rPr>
+      </w:pPr>
+    </w:p>
+    <w:p>
+      <w:pPr>
+        <w:rPr>
+          <w:rFonts w:ascii="Times New Roman" w:hAnsi="Times New Roman" w:cs="Times New Roman"/>
+          <w:sz w:val="24"/>
+          <w:szCs w:val="24"/>
+          <w:u w:val="single"/>
+        </w:rPr>
+      </w:pPr>
+    </w:p>
+    <w:p>
+      <w:pPr>
+        <w:rPr>
+          <w:rFonts w:ascii="Times New Roman" w:hAnsi="Times New Roman" w:cs="Times New Roman"/>
+          <w:sz w:val="24"/>
+          <w:szCs w:val="24"/>
+          <w:u w:val="single"/>
+        </w:rPr>
+      </w:pPr>
+    </w:p>
+    <w:p>
+      <w:pPr>
+        <w:rPr>
+          <w:rFonts w:ascii="Times New Roman" w:hAnsi="Times New Roman" w:cs="Times New Roman"/>
+          <w:sz w:val="24"/>
+          <w:szCs w:val="24"/>
+          <w:u w:val="single"/>
+        </w:rPr>
+      </w:pPr>
+    </w:p>
+    <w:p>
+      <w:pPr>
+        <w:rPr>
+          <w:rFonts w:ascii="Times New Roman" w:hAnsi="Times New Roman" w:cs="Times New Roman"/>
+          <w:sz w:val="24"/>
+          <w:szCs w:val="24"/>
+          <w:u w:val="single"/>
+        </w:rPr>
+      </w:pPr>
+    </w:p>
+    <w:p>
+      <w:pPr>
+        <w:rPr>
+          <w:rFonts w:ascii="Times New Roman" w:hAnsi="Times New Roman" w:cs="Times New Roman"/>
+          <w:sz w:val="24"/>
+          <w:szCs w:val="24"/>
+          <w:u w:val="single"/>
+        </w:rPr>
+      </w:pPr>
+    </w:p>
+    <w:p>
+      <w:pPr>
+        <w:rPr>
+          <w:rFonts w:ascii="Times New Roman" w:hAnsi="Times New Roman" w:cs="Times New Roman"/>
+          <w:sz w:val="24"/>
+          <w:szCs w:val="24"/>
+          <w:u w:val="single"/>
+        </w:rPr>
+      </w:pPr>
+    </w:p>
+    <w:p>
+      <w:pPr>
+        <w:rPr>
+          <w:rFonts w:ascii="Times New Roman" w:hAnsi="Times New Roman" w:cs="Times New Roman"/>
+          <w:sz w:val="24"/>
+          <w:szCs w:val="24"/>
+          <w:u w:val="single"/>
+        </w:rPr>
+      </w:pPr>
+    </w:p>
+    <w:p>
+      <w:pPr>
+        <w:rPr>
+          <w:rFonts w:ascii="Times New Roman" w:hAnsi="Times New Roman" w:cs="Times New Roman"/>
+          <w:sz w:val="24"/>
+          <w:szCs w:val="24"/>
+          <w:u w:val="single"/>
+        </w:rPr>
+      </w:pPr>
+    </w:p>
+    <w:p>
+      <w:pPr>
+        <w:rPr>
+          <w:rFonts w:ascii="Times New Roman" w:hAnsi="Times New Roman" w:cs="Times New Roman"/>
+          <w:sz w:val="24"/>
+          <w:szCs w:val="24"/>
+          <w:u w:val="single"/>
+        </w:rPr>
+      </w:pPr>
+    </w:p>
+    <w:p>
+      <w:pPr>
+        <w:rPr>
+          <w:rFonts w:ascii="Times New Roman" w:hAnsi="Times New Roman" w:cs="Times New Roman"/>
+          <w:sz w:val="24"/>
+          <w:szCs w:val="24"/>
+          <w:u w:val="single"/>
+        </w:rPr>
+      </w:pPr>
+    </w:p>
+    <w:p>
+      <w:pPr>
+        <w:rPr>
+          <w:rFonts w:ascii="Times New Roman" w:hAnsi="Times New Roman" w:cs="Times New Roman"/>
+          <w:sz w:val="24"/>
+          <w:szCs w:val="24"/>
+          <w:u w:val="single"/>
+        </w:rPr>
+      </w:pPr>
+    </w:p>
+    <w:p>
+      <w:pPr>
+        <w:rPr>
+          <w:rFonts w:ascii="Times New Roman" w:hAnsi="Times New Roman" w:cs="Times New Roman"/>
+          <w:sz w:val="24"/>
+          <w:szCs w:val="24"/>
+          <w:u w:val="single"/>
+        </w:rPr>
+      </w:pPr>
+    </w:p>
+    <w:p>
+      <w:pPr>
+        <w:rPr>
+          <w:rFonts w:ascii="Times New Roman" w:hAnsi="Times New Roman" w:cs="Times New Roman"/>
+          <w:sz w:val="24"/>
+          <w:szCs w:val="24"/>
+          <w:u w:val="single"/>
+        </w:rPr>
+      </w:pPr>
+    </w:p>
+    <w:p>
+      <w:pPr>
+        <w:rPr>
+          <w:rFonts w:ascii="Times New Roman" w:hAnsi="Times New Roman" w:cs="Times New Roman"/>
+          <w:sz w:val="24"/>
+          <w:szCs w:val="24"/>
+          <w:u w:val="single"/>
+        </w:rPr>
+      </w:pPr>
+    </w:p>
+    <w:p>
+      <w:pPr>
+        <w:rPr>
+          <w:rFonts w:ascii="Times New Roman" w:hAnsi="Times New Roman" w:cs="Times New Roman"/>
+          <w:sz w:val="24"/>
+          <w:szCs w:val="24"/>
+          <w:u w:val="single"/>
+        </w:rPr>
+      </w:pPr>
+    </w:p>
+    <w:p>
+      <w:pPr>
+        <w:rPr>
+          <w:rFonts w:ascii="Times New Roman" w:hAnsi="Times New Roman" w:cs="Times New Roman"/>
+          <w:sz w:val="24"/>
+          <w:szCs w:val="24"/>
+          <w:u w:val="single"/>
+        </w:rPr>
+      </w:pPr>
+    </w:p>
+    <w:p>
+      <w:pPr>
+        <w:rPr>
+          <w:rFonts w:ascii="Times New Roman" w:hAnsi="Times New Roman" w:cs="Times New Roman"/>
+          <w:sz w:val="24"/>
+          <w:szCs w:val="24"/>
+          <w:u w:val="single"/>
+        </w:rPr>
+      </w:pPr>
+    </w:p>
+    <w:p>
+      <w:pPr>
+        <w:rPr>
+          <w:rFonts w:ascii="Times New Roman" w:hAnsi="Times New Roman" w:cs="Times New Roman"/>
+          <w:sz w:val="24"/>
+          <w:szCs w:val="24"/>
+          <w:u w:val="single"/>
+        </w:rPr>
+      </w:pPr>
+    </w:p>
+    <w:p>
+      <w:pPr>
+        <w:rPr>
+          <w:rFonts w:ascii="Times New Roman" w:hAnsi="Times New Roman" w:cs="Times New Roman"/>
+          <w:sz w:val="24"/>
+          <w:szCs w:val="24"/>
+          <w:u w:val="single"/>
+        </w:rPr>
+      </w:pPr>
+      <w:r>
+        <w:rPr>
+          <w:rFonts w:ascii="Times New Roman" w:hAnsi="Times New Roman" w:cs="Times New Roman"/>
+          <w:sz w:val="24"/>
+          <w:szCs w:val="24"/>
+          <w:u w:val="single"/>
+        </w:rPr>
         <w:t>2.3 Use case diagram</w:t>
       </w:r>
     </w:p>
@@ -4340,6 +4731,7 @@
           <w:sz w:val="24"/>
           <w:szCs w:val="24"/>
         </w:rPr>
+        <w:lastRenderedPageBreak/>
         <w:drawing>
           <wp:inline distT="0" distB="0" distL="0" distR="0" wp14:anchorId="542A338D" wp14:editId="67707CCA">
             <wp:extent cx="6393180" cy="5496286"/>
@@ -4544,7 +4936,6 @@
           <w:szCs w:val="24"/>
           <w:u w:val="single"/>
         </w:rPr>
-        <w:lastRenderedPageBreak/>
         <w:t>3. Requirements Specification</w:t>
       </w:r>
     </w:p>
@@ -4619,15 +5010,7 @@
           <w:sz w:val="24"/>
           <w:szCs w:val="24"/>
         </w:rPr>
-        <w:t>-</w:t>
-      </w:r>
-      <w:r>
-        <w:rPr>
-          <w:rFonts w:ascii="Times New Roman" w:hAnsi="Times New Roman" w:cs="Times New Roman"/>
-          <w:sz w:val="24"/>
-          <w:szCs w:val="24"/>
-        </w:rPr>
-        <w:t>The admin, teachers and students should be able to register and then login to the system</w:t>
+        <w:t>-The admin, teachers and students should be able to register and then login to the system</w:t>
       </w:r>
     </w:p>
     <w:p>
@@ -5156,7 +5539,6 @@
           <w:szCs w:val="24"/>
           <w:u w:val="single"/>
         </w:rPr>
-        <w:lastRenderedPageBreak/>
         <w:t>3.2 Non-Functional Requirements</w:t>
       </w:r>
     </w:p>
@@ -5223,6 +5605,7 @@
           <w:sz w:val="24"/>
           <w:szCs w:val="24"/>
         </w:rPr>
+        <w:lastRenderedPageBreak/>
         <w:t>System should prevent unauthorized accesses.</w:t>
       </w:r>
     </w:p>
@@ -5731,6 +6114,76 @@
       <w:pPr>
         <w:rPr>
           <w:rFonts w:ascii="Times New Roman" w:hAnsi="Times New Roman" w:cs="Times New Roman"/>
+          <w:sz w:val="24"/>
+          <w:szCs w:val="24"/>
+          <w:u w:val="single"/>
+        </w:rPr>
+      </w:pPr>
+    </w:p>
+    <w:p>
+      <w:pPr>
+        <w:rPr>
+          <w:rFonts w:ascii="Times New Roman" w:hAnsi="Times New Roman" w:cs="Times New Roman"/>
+          <w:sz w:val="24"/>
+          <w:szCs w:val="24"/>
+          <w:u w:val="single"/>
+        </w:rPr>
+      </w:pPr>
+    </w:p>
+    <w:p>
+      <w:pPr>
+        <w:rPr>
+          <w:rFonts w:ascii="Times New Roman" w:hAnsi="Times New Roman" w:cs="Times New Roman"/>
+          <w:sz w:val="24"/>
+          <w:szCs w:val="24"/>
+          <w:u w:val="single"/>
+        </w:rPr>
+      </w:pPr>
+    </w:p>
+    <w:p>
+      <w:pPr>
+        <w:rPr>
+          <w:rFonts w:ascii="Times New Roman" w:hAnsi="Times New Roman" w:cs="Times New Roman"/>
+          <w:sz w:val="24"/>
+          <w:szCs w:val="24"/>
+          <w:u w:val="single"/>
+        </w:rPr>
+      </w:pPr>
+    </w:p>
+    <w:p>
+      <w:pPr>
+        <w:rPr>
+          <w:rFonts w:ascii="Times New Roman" w:hAnsi="Times New Roman" w:cs="Times New Roman"/>
+          <w:sz w:val="24"/>
+          <w:szCs w:val="24"/>
+          <w:u w:val="single"/>
+        </w:rPr>
+      </w:pPr>
+    </w:p>
+    <w:p>
+      <w:pPr>
+        <w:rPr>
+          <w:rFonts w:ascii="Times New Roman" w:hAnsi="Times New Roman" w:cs="Times New Roman"/>
+          <w:sz w:val="24"/>
+          <w:szCs w:val="24"/>
+          <w:u w:val="single"/>
+        </w:rPr>
+      </w:pPr>
+    </w:p>
+    <w:p>
+      <w:pPr>
+        <w:rPr>
+          <w:rFonts w:ascii="Times New Roman" w:hAnsi="Times New Roman" w:cs="Times New Roman"/>
+          <w:sz w:val="24"/>
+          <w:szCs w:val="24"/>
+          <w:u w:val="single"/>
+        </w:rPr>
+      </w:pPr>
+    </w:p>
+    <w:p>
+      <w:pPr>
+        <w:rPr>
+          <w:rFonts w:ascii="Times New Roman" w:hAnsi="Times New Roman" w:cs="Times New Roman"/>
           <w:b/>
           <w:bCs/>
           <w:sz w:val="24"/>
@@ -5766,6 +6219,7 @@
           <w:szCs w:val="24"/>
           <w:u w:val="single"/>
         </w:rPr>
+        <w:lastRenderedPageBreak/>
         <w:t>4.1 Operational Feasibility</w:t>
       </w:r>
     </w:p>
@@ -6194,6 +6648,256 @@
         </w:rPr>
         <w:t xml:space="preserve"> / Upcoming Work</w:t>
       </w:r>
+    </w:p>
+    <w:p>
+      <w:pPr>
+        <w:rPr>
+          <w:rFonts w:ascii="Times New Roman" w:hAnsi="Times New Roman" w:cs="Times New Roman"/>
+          <w:sz w:val="24"/>
+          <w:szCs w:val="24"/>
+          <w:u w:val="single"/>
+        </w:rPr>
+      </w:pPr>
+    </w:p>
+    <w:p>
+      <w:pPr>
+        <w:rPr>
+          <w:rFonts w:ascii="Times New Roman" w:hAnsi="Times New Roman" w:cs="Times New Roman"/>
+          <w:sz w:val="24"/>
+          <w:szCs w:val="24"/>
+          <w:u w:val="single"/>
+        </w:rPr>
+      </w:pPr>
+    </w:p>
+    <w:p>
+      <w:pPr>
+        <w:rPr>
+          <w:rFonts w:ascii="Times New Roman" w:hAnsi="Times New Roman" w:cs="Times New Roman"/>
+          <w:sz w:val="24"/>
+          <w:szCs w:val="24"/>
+          <w:u w:val="single"/>
+        </w:rPr>
+      </w:pPr>
+    </w:p>
+    <w:p>
+      <w:pPr>
+        <w:rPr>
+          <w:rFonts w:ascii="Times New Roman" w:hAnsi="Times New Roman" w:cs="Times New Roman"/>
+          <w:sz w:val="24"/>
+          <w:szCs w:val="24"/>
+          <w:u w:val="single"/>
+        </w:rPr>
+      </w:pPr>
+    </w:p>
+    <w:p>
+      <w:pPr>
+        <w:rPr>
+          <w:rFonts w:ascii="Times New Roman" w:hAnsi="Times New Roman" w:cs="Times New Roman"/>
+          <w:sz w:val="24"/>
+          <w:szCs w:val="24"/>
+          <w:u w:val="single"/>
+        </w:rPr>
+      </w:pPr>
+    </w:p>
+    <w:p>
+      <w:pPr>
+        <w:rPr>
+          <w:rFonts w:ascii="Times New Roman" w:hAnsi="Times New Roman" w:cs="Times New Roman"/>
+          <w:sz w:val="24"/>
+          <w:szCs w:val="24"/>
+          <w:u w:val="single"/>
+        </w:rPr>
+      </w:pPr>
+    </w:p>
+    <w:p>
+      <w:pPr>
+        <w:rPr>
+          <w:rFonts w:ascii="Times New Roman" w:hAnsi="Times New Roman" w:cs="Times New Roman"/>
+          <w:sz w:val="24"/>
+          <w:szCs w:val="24"/>
+          <w:u w:val="single"/>
+        </w:rPr>
+      </w:pPr>
+    </w:p>
+    <w:p>
+      <w:pPr>
+        <w:rPr>
+          <w:rFonts w:ascii="Times New Roman" w:hAnsi="Times New Roman" w:cs="Times New Roman"/>
+          <w:sz w:val="24"/>
+          <w:szCs w:val="24"/>
+          <w:u w:val="single"/>
+        </w:rPr>
+      </w:pPr>
+    </w:p>
+    <w:p>
+      <w:pPr>
+        <w:rPr>
+          <w:rFonts w:ascii="Times New Roman" w:hAnsi="Times New Roman" w:cs="Times New Roman"/>
+          <w:sz w:val="24"/>
+          <w:szCs w:val="24"/>
+          <w:u w:val="single"/>
+        </w:rPr>
+      </w:pPr>
+    </w:p>
+    <w:p>
+      <w:pPr>
+        <w:rPr>
+          <w:rFonts w:ascii="Times New Roman" w:hAnsi="Times New Roman" w:cs="Times New Roman"/>
+          <w:sz w:val="24"/>
+          <w:szCs w:val="24"/>
+          <w:u w:val="single"/>
+        </w:rPr>
+      </w:pPr>
+    </w:p>
+    <w:p>
+      <w:pPr>
+        <w:rPr>
+          <w:rFonts w:ascii="Times New Roman" w:hAnsi="Times New Roman" w:cs="Times New Roman"/>
+          <w:sz w:val="24"/>
+          <w:szCs w:val="24"/>
+          <w:u w:val="single"/>
+        </w:rPr>
+      </w:pPr>
+    </w:p>
+    <w:p>
+      <w:pPr>
+        <w:rPr>
+          <w:rFonts w:ascii="Times New Roman" w:hAnsi="Times New Roman" w:cs="Times New Roman"/>
+          <w:sz w:val="24"/>
+          <w:szCs w:val="24"/>
+          <w:u w:val="single"/>
+        </w:rPr>
+      </w:pPr>
+    </w:p>
+    <w:p>
+      <w:pPr>
+        <w:rPr>
+          <w:rFonts w:ascii="Times New Roman" w:hAnsi="Times New Roman" w:cs="Times New Roman"/>
+          <w:sz w:val="24"/>
+          <w:szCs w:val="24"/>
+          <w:u w:val="single"/>
+        </w:rPr>
+      </w:pPr>
+    </w:p>
+    <w:p>
+      <w:pPr>
+        <w:rPr>
+          <w:rFonts w:ascii="Times New Roman" w:hAnsi="Times New Roman" w:cs="Times New Roman"/>
+          <w:sz w:val="24"/>
+          <w:szCs w:val="24"/>
+          <w:u w:val="single"/>
+        </w:rPr>
+      </w:pPr>
+    </w:p>
+    <w:p>
+      <w:pPr>
+        <w:rPr>
+          <w:rFonts w:ascii="Times New Roman" w:hAnsi="Times New Roman" w:cs="Times New Roman"/>
+          <w:sz w:val="24"/>
+          <w:szCs w:val="24"/>
+          <w:u w:val="single"/>
+        </w:rPr>
+      </w:pPr>
+    </w:p>
+    <w:p>
+      <w:pPr>
+        <w:rPr>
+          <w:rFonts w:ascii="Times New Roman" w:hAnsi="Times New Roman" w:cs="Times New Roman"/>
+          <w:sz w:val="24"/>
+          <w:szCs w:val="24"/>
+          <w:u w:val="single"/>
+        </w:rPr>
+      </w:pPr>
+    </w:p>
+    <w:p>
+      <w:pPr>
+        <w:rPr>
+          <w:rFonts w:ascii="Times New Roman" w:hAnsi="Times New Roman" w:cs="Times New Roman"/>
+          <w:sz w:val="24"/>
+          <w:szCs w:val="24"/>
+          <w:u w:val="single"/>
+        </w:rPr>
+      </w:pPr>
+    </w:p>
+    <w:p>
+      <w:pPr>
+        <w:rPr>
+          <w:rFonts w:ascii="Times New Roman" w:hAnsi="Times New Roman" w:cs="Times New Roman"/>
+          <w:sz w:val="24"/>
+          <w:szCs w:val="24"/>
+          <w:u w:val="single"/>
+        </w:rPr>
+      </w:pPr>
+    </w:p>
+    <w:p>
+      <w:pPr>
+        <w:rPr>
+          <w:rFonts w:ascii="Times New Roman" w:hAnsi="Times New Roman" w:cs="Times New Roman"/>
+          <w:sz w:val="24"/>
+          <w:szCs w:val="24"/>
+          <w:u w:val="single"/>
+        </w:rPr>
+      </w:pPr>
+    </w:p>
+    <w:p>
+      <w:pPr>
+        <w:rPr>
+          <w:rFonts w:ascii="Times New Roman" w:hAnsi="Times New Roman" w:cs="Times New Roman"/>
+          <w:sz w:val="24"/>
+          <w:szCs w:val="24"/>
+          <w:u w:val="single"/>
+        </w:rPr>
+      </w:pPr>
+    </w:p>
+    <w:p>
+      <w:pPr>
+        <w:rPr>
+          <w:rFonts w:ascii="Times New Roman" w:hAnsi="Times New Roman" w:cs="Times New Roman"/>
+          <w:sz w:val="24"/>
+          <w:szCs w:val="24"/>
+          <w:u w:val="single"/>
+        </w:rPr>
+      </w:pPr>
+    </w:p>
+    <w:p>
+      <w:pPr>
+        <w:rPr>
+          <w:rFonts w:ascii="Times New Roman" w:hAnsi="Times New Roman" w:cs="Times New Roman"/>
+          <w:sz w:val="24"/>
+          <w:szCs w:val="24"/>
+          <w:u w:val="single"/>
+        </w:rPr>
+      </w:pPr>
+    </w:p>
+    <w:p>
+      <w:pPr>
+        <w:rPr>
+          <w:rFonts w:ascii="Times New Roman" w:hAnsi="Times New Roman" w:cs="Times New Roman"/>
+          <w:sz w:val="24"/>
+          <w:szCs w:val="24"/>
+          <w:u w:val="single"/>
+        </w:rPr>
+      </w:pPr>
+    </w:p>
+    <w:p>
+      <w:pPr>
+        <w:rPr>
+          <w:rFonts w:ascii="Times New Roman" w:hAnsi="Times New Roman" w:cs="Times New Roman"/>
+          <w:sz w:val="24"/>
+          <w:szCs w:val="24"/>
+          <w:u w:val="single"/>
+        </w:rPr>
+      </w:pPr>
+    </w:p>
+    <w:p>
+      <w:pPr>
+        <w:rPr>
+          <w:rFonts w:ascii="Times New Roman" w:hAnsi="Times New Roman" w:cs="Times New Roman"/>
+          <w:sz w:val="24"/>
+          <w:szCs w:val="24"/>
+          <w:u w:val="single"/>
+        </w:rPr>
+      </w:pPr>
     </w:p>
     <w:p>
       <w:pPr>
@@ -6476,9 +7180,12 @@
           <w:numId w:val="1"/>
         </w:numPr>
         <w:rPr>
-          <w:rFonts w:ascii="Times New Roman" w:hAnsi="Times New Roman" w:cs="Times New Roman"/>
-          <w:sz w:val="24"/>
-          <w:szCs w:val="24"/>
+          <w:rStyle w:val="Hyperlink"/>
+          <w:rFonts w:ascii="Times New Roman" w:hAnsi="Times New Roman" w:cs="Times New Roman"/>
+          <w:color w:val="auto"/>
+          <w:sz w:val="24"/>
+          <w:szCs w:val="24"/>
+          <w:u w:val="none"/>
         </w:rPr>
       </w:pPr>
       <w:r>
@@ -6513,6 +7220,7 @@
     </w:p>
     <w:p>
       <w:pPr>
+        <w:pStyle w:val="ListParagraph"/>
         <w:rPr>
           <w:rFonts w:ascii="Times New Roman" w:hAnsi="Times New Roman" w:cs="Times New Roman"/>
           <w:sz w:val="24"/>
@@ -6528,9 +7236,12 @@
           <w:numId w:val="1"/>
         </w:numPr>
         <w:rPr>
-          <w:rFonts w:ascii="Times New Roman" w:hAnsi="Times New Roman" w:cs="Times New Roman"/>
-          <w:sz w:val="24"/>
-          <w:szCs w:val="24"/>
+          <w:rStyle w:val="Hyperlink"/>
+          <w:rFonts w:ascii="Times New Roman" w:hAnsi="Times New Roman" w:cs="Times New Roman"/>
+          <w:color w:val="auto"/>
+          <w:sz w:val="24"/>
+          <w:szCs w:val="24"/>
+          <w:u w:val="none"/>
         </w:rPr>
       </w:pPr>
       <w:r>
@@ -6556,6 +7267,26 @@
     <w:p>
       <w:pPr>
         <w:pStyle w:val="ListParagraph"/>
+        <w:rPr>
+          <w:rFonts w:ascii="Times New Roman" w:hAnsi="Times New Roman" w:cs="Times New Roman"/>
+          <w:sz w:val="24"/>
+          <w:szCs w:val="24"/>
+        </w:rPr>
+      </w:pPr>
+    </w:p>
+    <w:p>
+      <w:pPr>
+        <w:pStyle w:val="ListParagraph"/>
+        <w:rPr>
+          <w:rFonts w:ascii="Times New Roman" w:hAnsi="Times New Roman" w:cs="Times New Roman"/>
+          <w:sz w:val="24"/>
+          <w:szCs w:val="24"/>
+        </w:rPr>
+      </w:pPr>
+    </w:p>
+    <w:p>
+      <w:pPr>
+        <w:pStyle w:val="ListParagraph"/>
         <w:numPr>
           <w:ilvl w:val="0"/>
           <w:numId w:val="1"/>
@@ -6566,6 +7297,441 @@
           <w:szCs w:val="24"/>
         </w:rPr>
       </w:pPr>
+      <w:r>
+        <w:rPr>
+          <w:rFonts w:ascii="Times New Roman" w:hAnsi="Times New Roman" w:cs="Times New Roman"/>
+          <w:sz w:val="24"/>
+          <w:szCs w:val="24"/>
+        </w:rPr>
+        <w:t xml:space="preserve">Akhil Bharadwaz, B., Sasidhar, B., Vali, Bhagawati, R. and Jain, S. (2023). My Exam: A Web-Based Application for MCQ Type Online Examination. IRE Journals |, [online] 6, pp.2456–8880. Available at: </w:t>
+      </w:r>
+      <w:hyperlink r:id="rId17" w:history="1">
+        <w:r>
+          <w:rPr>
+            <w:rStyle w:val="Hyperlink"/>
+            <w:rFonts w:ascii="Times New Roman" w:hAnsi="Times New Roman" w:cs="Times New Roman"/>
+            <w:sz w:val="24"/>
+            <w:szCs w:val="24"/>
+          </w:rPr>
+          <w:t>https://www.irejournals.com/formatedpaper/1704476.pdf.</w:t>
+        </w:r>
+      </w:hyperlink>
+    </w:p>
+    <w:p>
+      <w:pPr>
+        <w:pStyle w:val="ListParagraph"/>
+        <w:rPr>
+          <w:rFonts w:ascii="Times New Roman" w:hAnsi="Times New Roman" w:cs="Times New Roman"/>
+          <w:sz w:val="24"/>
+          <w:szCs w:val="24"/>
+        </w:rPr>
+      </w:pPr>
+    </w:p>
+    <w:p>
+      <w:pPr>
+        <w:pStyle w:val="ListParagraph"/>
+        <w:numPr>
+          <w:ilvl w:val="0"/>
+          <w:numId w:val="1"/>
+        </w:numPr>
+        <w:rPr>
+          <w:rFonts w:ascii="Times New Roman" w:hAnsi="Times New Roman" w:cs="Times New Roman"/>
+          <w:sz w:val="24"/>
+          <w:szCs w:val="24"/>
+        </w:rPr>
+      </w:pPr>
+      <w:r>
+        <w:rPr>
+          <w:rFonts w:ascii="Times New Roman" w:hAnsi="Times New Roman" w:cs="Times New Roman"/>
+          <w:sz w:val="24"/>
+          <w:szCs w:val="24"/>
+        </w:rPr>
+        <w:t xml:space="preserve">Aaboud, M. (2023). Developing a quiz application for medical students. [online] theseus.fi. Available at: </w:t>
+      </w:r>
+      <w:hyperlink r:id="rId18" w:history="1">
+        <w:r>
+          <w:rPr>
+            <w:rStyle w:val="Hyperlink"/>
+            <w:rFonts w:ascii="Times New Roman" w:hAnsi="Times New Roman" w:cs="Times New Roman"/>
+            <w:sz w:val="24"/>
+            <w:szCs w:val="24"/>
+          </w:rPr>
+          <w:t>https://www.theseus.fi/bitstream/handle/10024/795396/Aaboud_Maroua%20Hibatollah.pdf?sequence=2</w:t>
+        </w:r>
+      </w:hyperlink>
+      <w:r>
+        <w:rPr>
+          <w:rFonts w:ascii="Times New Roman" w:hAnsi="Times New Roman" w:cs="Times New Roman"/>
+          <w:sz w:val="24"/>
+          <w:szCs w:val="24"/>
+        </w:rPr>
+        <w:t xml:space="preserve"> [Accessed 8 Mar. 2024].</w:t>
+      </w:r>
+    </w:p>
+    <w:p>
+      <w:pPr>
+        <w:pStyle w:val="ListParagraph"/>
+        <w:rPr>
+          <w:rFonts w:ascii="Times New Roman" w:hAnsi="Times New Roman" w:cs="Times New Roman"/>
+          <w:sz w:val="24"/>
+          <w:szCs w:val="24"/>
+        </w:rPr>
+      </w:pPr>
+    </w:p>
+    <w:p>
+      <w:pPr>
+        <w:pStyle w:val="ListParagraph"/>
+        <w:numPr>
+          <w:ilvl w:val="0"/>
+          <w:numId w:val="1"/>
+        </w:numPr>
+        <w:rPr>
+          <w:rFonts w:ascii="Times New Roman" w:hAnsi="Times New Roman" w:cs="Times New Roman"/>
+          <w:sz w:val="24"/>
+          <w:szCs w:val="24"/>
+        </w:rPr>
+      </w:pPr>
+      <w:r>
+        <w:rPr>
+          <w:rFonts w:ascii="Times New Roman" w:hAnsi="Times New Roman" w:cs="Times New Roman"/>
+          <w:sz w:val="24"/>
+          <w:szCs w:val="24"/>
+        </w:rPr>
+        <w:t>Bujang, A., Selamat, A., Ibrahim, R., Ondrej Krejcar, Herrera-Viedma, E., Fujita, H. and Nor (2021). Multiclass Prediction Model for Student Grade Prediction Using Machine Learning. IEEE Access, [online] 9, pp.95608–95621. doi:</w:t>
+      </w:r>
+      <w:hyperlink r:id="rId19" w:history="1">
+        <w:r>
+          <w:rPr>
+            <w:rStyle w:val="Hyperlink"/>
+            <w:rFonts w:ascii="Times New Roman" w:hAnsi="Times New Roman" w:cs="Times New Roman"/>
+            <w:sz w:val="24"/>
+            <w:szCs w:val="24"/>
+          </w:rPr>
+          <w:t>https://doi.org/10.1109/access.2021.3093563.</w:t>
+        </w:r>
+      </w:hyperlink>
+    </w:p>
+    <w:p>
+      <w:pPr>
+        <w:pStyle w:val="ListParagraph"/>
+        <w:rPr>
+          <w:rFonts w:ascii="Times New Roman" w:hAnsi="Times New Roman" w:cs="Times New Roman"/>
+          <w:sz w:val="24"/>
+          <w:szCs w:val="24"/>
+        </w:rPr>
+      </w:pPr>
+    </w:p>
+    <w:p>
+      <w:pPr>
+        <w:pStyle w:val="ListParagraph"/>
+        <w:numPr>
+          <w:ilvl w:val="0"/>
+          <w:numId w:val="1"/>
+        </w:numPr>
+        <w:rPr>
+          <w:rFonts w:ascii="Times New Roman" w:hAnsi="Times New Roman" w:cs="Times New Roman"/>
+          <w:sz w:val="24"/>
+          <w:szCs w:val="24"/>
+        </w:rPr>
+      </w:pPr>
+      <w:r>
+        <w:rPr>
+          <w:rFonts w:ascii="Times New Roman" w:hAnsi="Times New Roman" w:cs="Times New Roman"/>
+          <w:sz w:val="24"/>
+          <w:szCs w:val="24"/>
+        </w:rPr>
+        <w:t>Engr. Sana Bhutto, Isma Farah Siddiqui, Qasim Ali Arain and Anwar, M. (2020). Predicting Students’ Academic Performance Through Supervised Machine Learning. [online] doi:</w:t>
+      </w:r>
+      <w:hyperlink r:id="rId20" w:history="1">
+        <w:r>
+          <w:rPr>
+            <w:rStyle w:val="Hyperlink"/>
+            <w:rFonts w:ascii="Times New Roman" w:hAnsi="Times New Roman" w:cs="Times New Roman"/>
+            <w:sz w:val="24"/>
+            <w:szCs w:val="24"/>
+          </w:rPr>
+          <w:t>https://doi.org/10.1109/icisct49550.2020.9080033.</w:t>
+        </w:r>
+      </w:hyperlink>
+    </w:p>
+    <w:p>
+      <w:pPr>
+        <w:pStyle w:val="ListParagraph"/>
+        <w:rPr>
+          <w:rFonts w:ascii="Times New Roman" w:hAnsi="Times New Roman" w:cs="Times New Roman"/>
+          <w:sz w:val="24"/>
+          <w:szCs w:val="24"/>
+        </w:rPr>
+      </w:pPr>
+    </w:p>
+    <w:p>
+      <w:pPr>
+        <w:pStyle w:val="ListParagraph"/>
+        <w:numPr>
+          <w:ilvl w:val="0"/>
+          <w:numId w:val="1"/>
+        </w:numPr>
+        <w:rPr>
+          <w:rFonts w:ascii="Times New Roman" w:hAnsi="Times New Roman" w:cs="Times New Roman"/>
+          <w:sz w:val="24"/>
+          <w:szCs w:val="24"/>
+        </w:rPr>
+      </w:pPr>
+      <w:r>
+        <w:rPr>
+          <w:rFonts w:ascii="Times New Roman" w:hAnsi="Times New Roman" w:cs="Times New Roman"/>
+          <w:sz w:val="24"/>
+          <w:szCs w:val="24"/>
+        </w:rPr>
+        <w:t>Luo, Y., Chen, N. and Han, X. (2020). Students’ Online Behavior Patterns Impact on Final Grades Prediction in Blended Courses. [online] doi:</w:t>
+      </w:r>
+      <w:hyperlink r:id="rId21" w:history="1">
+        <w:r>
+          <w:rPr>
+            <w:rStyle w:val="Hyperlink"/>
+            <w:rFonts w:ascii="Times New Roman" w:hAnsi="Times New Roman" w:cs="Times New Roman"/>
+            <w:sz w:val="24"/>
+            <w:szCs w:val="24"/>
+          </w:rPr>
+          <w:t>https://doi.org/10.1109/eitt50754.2020.00034.</w:t>
+        </w:r>
+      </w:hyperlink>
+    </w:p>
+    <w:p>
+      <w:pPr>
+        <w:pStyle w:val="ListParagraph"/>
+        <w:rPr>
+          <w:rFonts w:ascii="Times New Roman" w:hAnsi="Times New Roman" w:cs="Times New Roman"/>
+          <w:sz w:val="24"/>
+          <w:szCs w:val="24"/>
+        </w:rPr>
+      </w:pPr>
+    </w:p>
+    <w:p>
+      <w:pPr>
+        <w:pStyle w:val="ListParagraph"/>
+        <w:numPr>
+          <w:ilvl w:val="0"/>
+          <w:numId w:val="1"/>
+        </w:numPr>
+        <w:rPr>
+          <w:rFonts w:ascii="Times New Roman" w:hAnsi="Times New Roman" w:cs="Times New Roman"/>
+          <w:sz w:val="24"/>
+          <w:szCs w:val="24"/>
+        </w:rPr>
+      </w:pPr>
+    </w:p>
+    <w:p>
+      <w:pPr>
+        <w:rPr>
+          <w:rFonts w:ascii="Times New Roman" w:hAnsi="Times New Roman" w:cs="Times New Roman"/>
+          <w:sz w:val="24"/>
+          <w:szCs w:val="24"/>
+        </w:rPr>
+      </w:pPr>
+    </w:p>
+    <w:p>
+      <w:pPr>
+        <w:pStyle w:val="ListParagraph"/>
+        <w:numPr>
+          <w:ilvl w:val="0"/>
+          <w:numId w:val="1"/>
+        </w:numPr>
+        <w:rPr>
+          <w:rFonts w:ascii="Times New Roman" w:hAnsi="Times New Roman" w:cs="Times New Roman"/>
+          <w:sz w:val="24"/>
+          <w:szCs w:val="24"/>
+        </w:rPr>
+      </w:pPr>
+      <w:r>
+        <w:rPr>
+          <w:rFonts w:ascii="Times New Roman" w:hAnsi="Times New Roman" w:cs="Times New Roman" w:hint="cs"/>
+          <w:sz w:val="24"/>
+          <w:szCs w:val="24"/>
+        </w:rPr>
+        <w:t>‌</w:t>
+      </w:r>
+    </w:p>
+    <w:p>
+      <w:pPr>
+        <w:rPr>
+          <w:rFonts w:ascii="Times New Roman" w:hAnsi="Times New Roman" w:cs="Times New Roman"/>
+          <w:sz w:val="24"/>
+          <w:szCs w:val="24"/>
+        </w:rPr>
+      </w:pPr>
+    </w:p>
+    <w:p>
+      <w:pPr>
+        <w:pStyle w:val="ListParagraph"/>
+        <w:numPr>
+          <w:ilvl w:val="0"/>
+          <w:numId w:val="1"/>
+        </w:numPr>
+        <w:rPr>
+          <w:rFonts w:ascii="Times New Roman" w:hAnsi="Times New Roman" w:cs="Times New Roman"/>
+          <w:sz w:val="24"/>
+          <w:szCs w:val="24"/>
+        </w:rPr>
+      </w:pPr>
+      <w:r>
+        <w:rPr>
+          <w:rFonts w:ascii="Times New Roman" w:hAnsi="Times New Roman" w:cs="Times New Roman" w:hint="cs"/>
+          <w:sz w:val="24"/>
+          <w:szCs w:val="24"/>
+        </w:rPr>
+        <w:t>‌</w:t>
+      </w:r>
+    </w:p>
+    <w:p>
+      <w:pPr>
+        <w:pStyle w:val="ListParagraph"/>
+        <w:rPr>
+          <w:rFonts w:ascii="Times New Roman" w:hAnsi="Times New Roman" w:cs="Times New Roman"/>
+          <w:sz w:val="24"/>
+          <w:szCs w:val="24"/>
+        </w:rPr>
+      </w:pPr>
+    </w:p>
+    <w:p>
+      <w:pPr>
+        <w:pStyle w:val="ListParagraph"/>
+        <w:numPr>
+          <w:ilvl w:val="0"/>
+          <w:numId w:val="1"/>
+        </w:numPr>
+        <w:rPr>
+          <w:rFonts w:ascii="Times New Roman" w:hAnsi="Times New Roman" w:cs="Times New Roman"/>
+          <w:sz w:val="24"/>
+          <w:szCs w:val="24"/>
+        </w:rPr>
+      </w:pPr>
+    </w:p>
+    <w:p>
+      <w:pPr>
+        <w:rPr>
+          <w:rFonts w:ascii="Times New Roman" w:hAnsi="Times New Roman" w:cs="Times New Roman"/>
+          <w:sz w:val="24"/>
+          <w:szCs w:val="24"/>
+        </w:rPr>
+      </w:pPr>
+    </w:p>
+    <w:p>
+      <w:pPr>
+        <w:pStyle w:val="ListParagraph"/>
+        <w:numPr>
+          <w:ilvl w:val="0"/>
+          <w:numId w:val="1"/>
+        </w:numPr>
+        <w:rPr>
+          <w:rFonts w:ascii="Times New Roman" w:hAnsi="Times New Roman" w:cs="Times New Roman"/>
+          <w:sz w:val="24"/>
+          <w:szCs w:val="24"/>
+        </w:rPr>
+      </w:pPr>
+      <w:r>
+        <w:rPr>
+          <w:rFonts w:ascii="Times New Roman" w:hAnsi="Times New Roman" w:cs="Times New Roman" w:hint="cs"/>
+          <w:sz w:val="24"/>
+          <w:szCs w:val="24"/>
+        </w:rPr>
+        <w:t>‌</w:t>
+      </w:r>
+    </w:p>
+    <w:p>
+      <w:pPr>
+        <w:rPr>
+          <w:rFonts w:ascii="Times New Roman" w:hAnsi="Times New Roman" w:cs="Times New Roman"/>
+          <w:sz w:val="24"/>
+          <w:szCs w:val="24"/>
+        </w:rPr>
+      </w:pPr>
+    </w:p>
+    <w:p>
+      <w:pPr>
+        <w:pStyle w:val="ListParagraph"/>
+        <w:numPr>
+          <w:ilvl w:val="0"/>
+          <w:numId w:val="1"/>
+        </w:numPr>
+        <w:rPr>
+          <w:rFonts w:ascii="Times New Roman" w:hAnsi="Times New Roman" w:cs="Times New Roman"/>
+          <w:sz w:val="24"/>
+          <w:szCs w:val="24"/>
+        </w:rPr>
+      </w:pPr>
+    </w:p>
+    <w:p>
+      <w:pPr>
+        <w:pStyle w:val="ListParagraph"/>
+        <w:numPr>
+          <w:ilvl w:val="0"/>
+          <w:numId w:val="1"/>
+        </w:numPr>
+        <w:rPr>
+          <w:rFonts w:ascii="Times New Roman" w:hAnsi="Times New Roman" w:cs="Times New Roman"/>
+          <w:sz w:val="24"/>
+          <w:szCs w:val="24"/>
+        </w:rPr>
+      </w:pPr>
+    </w:p>
+    <w:p>
+      <w:pPr>
+        <w:pStyle w:val="ListParagraph"/>
+        <w:numPr>
+          <w:ilvl w:val="0"/>
+          <w:numId w:val="1"/>
+        </w:numPr>
+        <w:rPr>
+          <w:rFonts w:ascii="Times New Roman" w:hAnsi="Times New Roman" w:cs="Times New Roman"/>
+          <w:sz w:val="24"/>
+          <w:szCs w:val="24"/>
+        </w:rPr>
+      </w:pPr>
+    </w:p>
+    <w:p>
+      <w:pPr>
+        <w:pStyle w:val="ListParagraph"/>
+        <w:numPr>
+          <w:ilvl w:val="0"/>
+          <w:numId w:val="1"/>
+        </w:numPr>
+        <w:rPr>
+          <w:rFonts w:ascii="Times New Roman" w:hAnsi="Times New Roman" w:cs="Times New Roman"/>
+          <w:sz w:val="24"/>
+          <w:szCs w:val="24"/>
+        </w:rPr>
+      </w:pPr>
+      <w:r>
+        <w:rPr>
+          <w:rFonts w:ascii="Times New Roman" w:hAnsi="Times New Roman" w:cs="Times New Roman" w:hint="cs"/>
+          <w:sz w:val="24"/>
+          <w:szCs w:val="24"/>
+        </w:rPr>
+        <w:t>‌</w:t>
+      </w:r>
+    </w:p>
+    <w:p>
+      <w:pPr>
+        <w:pStyle w:val="ListParagraph"/>
+        <w:numPr>
+          <w:ilvl w:val="0"/>
+          <w:numId w:val="1"/>
+        </w:numPr>
+        <w:rPr>
+          <w:rFonts w:ascii="Times New Roman" w:hAnsi="Times New Roman" w:cs="Times New Roman"/>
+          <w:sz w:val="24"/>
+          <w:szCs w:val="24"/>
+        </w:rPr>
+      </w:pPr>
+      <w:r>
+        <w:rPr>
+          <w:rFonts w:ascii="Times New Roman" w:hAnsi="Times New Roman" w:cs="Times New Roman" w:hint="cs"/>
+          <w:sz w:val="24"/>
+          <w:szCs w:val="24"/>
+        </w:rPr>
+        <w:t>‌</w:t>
+      </w:r>
     </w:p>
     <w:p>
       <w:pPr>

</xml_diff>